<commit_message>
Added Custom Exception and Error Handling
</commit_message>
<xml_diff>
--- a/Project Documents/Sprints/Sprint 1/Technical Document.docx
+++ b/Project Documents/Sprints/Sprint 1/Technical Document.docx
@@ -343,7 +343,27 @@
           <w:szCs w:val="24"/>
           <w:lang w:eastAsia="en-AU"/>
         </w:rPr>
-        <w:t>: A decorator that enforces a time limit on function execution. If the function exceeds the specified timeout, it raises a TimeoutException.</w:t>
+        <w:t xml:space="preserve">: A decorator that enforces a time limit on function execution. If the function exceeds the specified timeout, it raises a </w:t>
+      </w:r>
+      <w:proofErr w:type="spellStart"/>
+      <w:r>
+        <w:rPr>
+          <w:rFonts w:eastAsia="Times New Roman" w:cstheme="minorHAnsi"/>
+          <w:sz w:val="24"/>
+          <w:szCs w:val="24"/>
+          <w:lang w:eastAsia="en-AU"/>
+        </w:rPr>
+        <w:t>TimeoutException</w:t>
+      </w:r>
+      <w:proofErr w:type="spellEnd"/>
+      <w:r>
+        <w:rPr>
+          <w:rFonts w:eastAsia="Times New Roman" w:cstheme="minorHAnsi"/>
+          <w:sz w:val="24"/>
+          <w:szCs w:val="24"/>
+          <w:lang w:eastAsia="en-AU"/>
+        </w:rPr>
+        <w:t>.</w:t>
       </w:r>
     </w:p>
     <w:p>
@@ -505,7 +525,27 @@
           <w:szCs w:val="24"/>
           <w:lang w:eastAsia="en-AU"/>
         </w:rPr>
-        <w:t>@timeout(timeout=20)</w:t>
+        <w:t>@</w:t>
+      </w:r>
+      <w:proofErr w:type="gramStart"/>
+      <w:r>
+        <w:rPr>
+          <w:rFonts w:eastAsia="Times New Roman" w:cstheme="minorHAnsi"/>
+          <w:sz w:val="24"/>
+          <w:szCs w:val="24"/>
+          <w:lang w:eastAsia="en-AU"/>
+        </w:rPr>
+        <w:t>timeout</w:t>
+      </w:r>
+      <w:proofErr w:type="gramEnd"/>
+      <w:r>
+        <w:rPr>
+          <w:rFonts w:eastAsia="Times New Roman" w:cstheme="minorHAnsi"/>
+          <w:sz w:val="24"/>
+          <w:szCs w:val="24"/>
+          <w:lang w:eastAsia="en-AU"/>
+        </w:rPr>
+        <w:t>(timeout=20)</w:t>
       </w:r>
     </w:p>
     <w:p>
@@ -549,7 +589,47 @@
           <w:szCs w:val="24"/>
           <w:lang w:eastAsia="en-AU"/>
         </w:rPr>
-        <w:t>def generate_content_timeout(model, prompt, image=None):</w:t>
+        <w:t xml:space="preserve">def </w:t>
+      </w:r>
+      <w:proofErr w:type="spellStart"/>
+      <w:r>
+        <w:rPr>
+          <w:rFonts w:eastAsia="Times New Roman" w:cstheme="minorHAnsi"/>
+          <w:sz w:val="24"/>
+          <w:szCs w:val="24"/>
+          <w:lang w:eastAsia="en-AU"/>
+        </w:rPr>
+        <w:t>generate_content_</w:t>
+      </w:r>
+      <w:proofErr w:type="gramStart"/>
+      <w:r>
+        <w:rPr>
+          <w:rFonts w:eastAsia="Times New Roman" w:cstheme="minorHAnsi"/>
+          <w:sz w:val="24"/>
+          <w:szCs w:val="24"/>
+          <w:lang w:eastAsia="en-AU"/>
+        </w:rPr>
+        <w:t>timeout</w:t>
+      </w:r>
+      <w:proofErr w:type="spellEnd"/>
+      <w:r>
+        <w:rPr>
+          <w:rFonts w:eastAsia="Times New Roman" w:cstheme="minorHAnsi"/>
+          <w:sz w:val="24"/>
+          <w:szCs w:val="24"/>
+          <w:lang w:eastAsia="en-AU"/>
+        </w:rPr>
+        <w:t>(</w:t>
+      </w:r>
+      <w:proofErr w:type="gramEnd"/>
+      <w:r>
+        <w:rPr>
+          <w:rFonts w:eastAsia="Times New Roman" w:cstheme="minorHAnsi"/>
+          <w:sz w:val="24"/>
+          <w:szCs w:val="24"/>
+          <w:lang w:eastAsia="en-AU"/>
+        </w:rPr>
+        <w:t>model, prompt, image=None):</w:t>
       </w:r>
     </w:p>
     <w:p>
@@ -681,7 +761,38 @@
           <w:szCs w:val="24"/>
           <w:lang w:eastAsia="en-AU"/>
         </w:rPr>
-        <w:t xml:space="preserve">        return model.generate_content([prompt, image])</w:t>
+        <w:t xml:space="preserve">        return </w:t>
+      </w:r>
+      <w:proofErr w:type="spellStart"/>
+      <w:proofErr w:type="gramStart"/>
+      <w:r>
+        <w:rPr>
+          <w:rFonts w:eastAsia="Times New Roman" w:cstheme="minorHAnsi"/>
+          <w:sz w:val="24"/>
+          <w:szCs w:val="24"/>
+          <w:lang w:eastAsia="en-AU"/>
+        </w:rPr>
+        <w:t>model.generate</w:t>
+      </w:r>
+      <w:proofErr w:type="gramEnd"/>
+      <w:r>
+        <w:rPr>
+          <w:rFonts w:eastAsia="Times New Roman" w:cstheme="minorHAnsi"/>
+          <w:sz w:val="24"/>
+          <w:szCs w:val="24"/>
+          <w:lang w:eastAsia="en-AU"/>
+        </w:rPr>
+        <w:t>_content</w:t>
+      </w:r>
+      <w:proofErr w:type="spellEnd"/>
+      <w:r>
+        <w:rPr>
+          <w:rFonts w:eastAsia="Times New Roman" w:cstheme="minorHAnsi"/>
+          <w:sz w:val="24"/>
+          <w:szCs w:val="24"/>
+          <w:lang w:eastAsia="en-AU"/>
+        </w:rPr>
+        <w:t>([prompt, image])</w:t>
       </w:r>
     </w:p>
     <w:p>
@@ -725,7 +836,38 @@
           <w:szCs w:val="24"/>
           <w:lang w:eastAsia="en-AU"/>
         </w:rPr>
-        <w:t xml:space="preserve">    return model.generate_content(prompt)</w:t>
+        <w:t xml:space="preserve">    return </w:t>
+      </w:r>
+      <w:proofErr w:type="spellStart"/>
+      <w:proofErr w:type="gramStart"/>
+      <w:r>
+        <w:rPr>
+          <w:rFonts w:eastAsia="Times New Roman" w:cstheme="minorHAnsi"/>
+          <w:sz w:val="24"/>
+          <w:szCs w:val="24"/>
+          <w:lang w:eastAsia="en-AU"/>
+        </w:rPr>
+        <w:t>model.generate</w:t>
+      </w:r>
+      <w:proofErr w:type="gramEnd"/>
+      <w:r>
+        <w:rPr>
+          <w:rFonts w:eastAsia="Times New Roman" w:cstheme="minorHAnsi"/>
+          <w:sz w:val="24"/>
+          <w:szCs w:val="24"/>
+          <w:lang w:eastAsia="en-AU"/>
+        </w:rPr>
+        <w:t>_content</w:t>
+      </w:r>
+      <w:proofErr w:type="spellEnd"/>
+      <w:r>
+        <w:rPr>
+          <w:rFonts w:eastAsia="Times New Roman" w:cstheme="minorHAnsi"/>
+          <w:sz w:val="24"/>
+          <w:szCs w:val="24"/>
+          <w:lang w:eastAsia="en-AU"/>
+        </w:rPr>
+        <w:t>(prompt)</w:t>
       </w:r>
     </w:p>
     <w:p>
@@ -774,8 +916,30 @@
           <w:szCs w:val="24"/>
           <w:lang w:eastAsia="en-AU"/>
         </w:rPr>
-        <w:t xml:space="preserve">The original function (func) is executed in a separate thread using Python's </w:t>
-      </w:r>
+        <w:t>The original function (</w:t>
+      </w:r>
+      <w:proofErr w:type="spellStart"/>
+      <w:r>
+        <w:rPr>
+          <w:rFonts w:eastAsia="Times New Roman" w:cstheme="minorHAnsi"/>
+          <w:sz w:val="24"/>
+          <w:szCs w:val="24"/>
+          <w:lang w:eastAsia="en-AU"/>
+        </w:rPr>
+        <w:t>func</w:t>
+      </w:r>
+      <w:proofErr w:type="spellEnd"/>
+      <w:r>
+        <w:rPr>
+          <w:rFonts w:eastAsia="Times New Roman" w:cstheme="minorHAnsi"/>
+          <w:sz w:val="24"/>
+          <w:szCs w:val="24"/>
+          <w:lang w:eastAsia="en-AU"/>
+        </w:rPr>
+        <w:t xml:space="preserve">) is executed in a separate thread using Python's </w:t>
+      </w:r>
+      <w:proofErr w:type="spellStart"/>
+      <w:proofErr w:type="gramStart"/>
       <w:r>
         <w:rPr>
           <w:rFonts w:eastAsia="Times New Roman" w:cstheme="minorHAnsi"/>
@@ -785,7 +949,20 @@
           <w:szCs w:val="24"/>
           <w:lang w:eastAsia="en-AU"/>
         </w:rPr>
-        <w:t>threading.Thread.</w:t>
+        <w:t>threading.Thread</w:t>
+      </w:r>
+      <w:proofErr w:type="spellEnd"/>
+      <w:proofErr w:type="gramEnd"/>
+      <w:r>
+        <w:rPr>
+          <w:rFonts w:eastAsia="Times New Roman" w:cstheme="minorHAnsi"/>
+          <w:b/>
+          <w:bCs/>
+          <w:sz w:val="24"/>
+          <w:szCs w:val="24"/>
+          <w:lang w:eastAsia="en-AU"/>
+        </w:rPr>
+        <w:t>.</w:t>
       </w:r>
     </w:p>
     <w:p>
@@ -836,6 +1013,7 @@
         <w:lastRenderedPageBreak/>
         <w:t xml:space="preserve">If the execution time exceeds the limit, a </w:t>
       </w:r>
+      <w:proofErr w:type="spellStart"/>
       <w:r>
         <w:rPr>
           <w:rFonts w:eastAsia="Times New Roman" w:cstheme="minorHAnsi"/>
@@ -843,6 +1021,7 @@
         </w:rPr>
         <w:t>TimeoutException</w:t>
       </w:r>
+      <w:proofErr w:type="spellEnd"/>
       <w:r>
         <w:rPr>
           <w:rFonts w:eastAsia="Times New Roman" w:cstheme="minorHAnsi"/>
@@ -947,7 +1126,27 @@
           <w:szCs w:val="24"/>
           <w:lang w:eastAsia="en-AU"/>
         </w:rPr>
-        <w:t xml:space="preserve">    def deco(func):</w:t>
+        <w:t xml:space="preserve">    def deco(</w:t>
+      </w:r>
+      <w:proofErr w:type="spellStart"/>
+      <w:r>
+        <w:rPr>
+          <w:rFonts w:eastAsia="Times New Roman" w:cstheme="minorHAnsi"/>
+          <w:sz w:val="24"/>
+          <w:szCs w:val="24"/>
+          <w:lang w:eastAsia="en-AU"/>
+        </w:rPr>
+        <w:t>func</w:t>
+      </w:r>
+      <w:proofErr w:type="spellEnd"/>
+      <w:r>
+        <w:rPr>
+          <w:rFonts w:eastAsia="Times New Roman" w:cstheme="minorHAnsi"/>
+          <w:sz w:val="24"/>
+          <w:szCs w:val="24"/>
+          <w:lang w:eastAsia="en-AU"/>
+        </w:rPr>
+        <w:t>):</w:t>
       </w:r>
     </w:p>
     <w:p>
@@ -991,7 +1190,27 @@
           <w:szCs w:val="24"/>
           <w:lang w:eastAsia="en-AU"/>
         </w:rPr>
-        <w:t xml:space="preserve">        @functools.wraps(func)</w:t>
+        <w:t xml:space="preserve">        @</w:t>
+      </w:r>
+      <w:proofErr w:type="gramStart"/>
+      <w:r>
+        <w:rPr>
+          <w:rFonts w:eastAsia="Times New Roman" w:cstheme="minorHAnsi"/>
+          <w:sz w:val="24"/>
+          <w:szCs w:val="24"/>
+          <w:lang w:eastAsia="en-AU"/>
+        </w:rPr>
+        <w:t>functools.wraps</w:t>
+      </w:r>
+      <w:proofErr w:type="gramEnd"/>
+      <w:r>
+        <w:rPr>
+          <w:rFonts w:eastAsia="Times New Roman" w:cstheme="minorHAnsi"/>
+          <w:sz w:val="24"/>
+          <w:szCs w:val="24"/>
+          <w:lang w:eastAsia="en-AU"/>
+        </w:rPr>
+        <w:t>(func)</w:t>
       </w:r>
     </w:p>
     <w:p>
@@ -1035,7 +1254,67 @@
           <w:szCs w:val="24"/>
           <w:lang w:eastAsia="en-AU"/>
         </w:rPr>
-        <w:t xml:space="preserve">        def wrapper(*args, **kwargs):</w:t>
+        <w:t xml:space="preserve">        def </w:t>
+      </w:r>
+      <w:proofErr w:type="gramStart"/>
+      <w:r>
+        <w:rPr>
+          <w:rFonts w:eastAsia="Times New Roman" w:cstheme="minorHAnsi"/>
+          <w:sz w:val="24"/>
+          <w:szCs w:val="24"/>
+          <w:lang w:eastAsia="en-AU"/>
+        </w:rPr>
+        <w:t>wrapper(</w:t>
+      </w:r>
+      <w:proofErr w:type="gramEnd"/>
+      <w:r>
+        <w:rPr>
+          <w:rFonts w:eastAsia="Times New Roman" w:cstheme="minorHAnsi"/>
+          <w:sz w:val="24"/>
+          <w:szCs w:val="24"/>
+          <w:lang w:eastAsia="en-AU"/>
+        </w:rPr>
+        <w:t>*</w:t>
+      </w:r>
+      <w:proofErr w:type="spellStart"/>
+      <w:r>
+        <w:rPr>
+          <w:rFonts w:eastAsia="Times New Roman" w:cstheme="minorHAnsi"/>
+          <w:sz w:val="24"/>
+          <w:szCs w:val="24"/>
+          <w:lang w:eastAsia="en-AU"/>
+        </w:rPr>
+        <w:t>args</w:t>
+      </w:r>
+      <w:proofErr w:type="spellEnd"/>
+      <w:r>
+        <w:rPr>
+          <w:rFonts w:eastAsia="Times New Roman" w:cstheme="minorHAnsi"/>
+          <w:sz w:val="24"/>
+          <w:szCs w:val="24"/>
+          <w:lang w:eastAsia="en-AU"/>
+        </w:rPr>
+        <w:t>, **</w:t>
+      </w:r>
+      <w:proofErr w:type="spellStart"/>
+      <w:r>
+        <w:rPr>
+          <w:rFonts w:eastAsia="Times New Roman" w:cstheme="minorHAnsi"/>
+          <w:sz w:val="24"/>
+          <w:szCs w:val="24"/>
+          <w:lang w:eastAsia="en-AU"/>
+        </w:rPr>
+        <w:t>kwargs</w:t>
+      </w:r>
+      <w:proofErr w:type="spellEnd"/>
+      <w:r>
+        <w:rPr>
+          <w:rFonts w:eastAsia="Times New Roman" w:cstheme="minorHAnsi"/>
+          <w:sz w:val="24"/>
+          <w:szCs w:val="24"/>
+          <w:lang w:eastAsia="en-AU"/>
+        </w:rPr>
+        <w:t>):</w:t>
       </w:r>
     </w:p>
     <w:p>
@@ -1079,7 +1358,38 @@
           <w:szCs w:val="24"/>
           <w:lang w:eastAsia="en-AU"/>
         </w:rPr>
-        <w:t xml:space="preserve">            res = [TimeoutException("It took too long, timeout error.")]</w:t>
+        <w:t xml:space="preserve">            res = [</w:t>
+      </w:r>
+      <w:proofErr w:type="spellStart"/>
+      <w:proofErr w:type="gramStart"/>
+      <w:r>
+        <w:rPr>
+          <w:rFonts w:eastAsia="Times New Roman" w:cstheme="minorHAnsi"/>
+          <w:sz w:val="24"/>
+          <w:szCs w:val="24"/>
+          <w:lang w:eastAsia="en-AU"/>
+        </w:rPr>
+        <w:t>TimeoutException</w:t>
+      </w:r>
+      <w:proofErr w:type="spellEnd"/>
+      <w:r>
+        <w:rPr>
+          <w:rFonts w:eastAsia="Times New Roman" w:cstheme="minorHAnsi"/>
+          <w:sz w:val="24"/>
+          <w:szCs w:val="24"/>
+          <w:lang w:eastAsia="en-AU"/>
+        </w:rPr>
+        <w:t>(</w:t>
+      </w:r>
+      <w:proofErr w:type="gramEnd"/>
+      <w:r>
+        <w:rPr>
+          <w:rFonts w:eastAsia="Times New Roman" w:cstheme="minorHAnsi"/>
+          <w:sz w:val="24"/>
+          <w:szCs w:val="24"/>
+          <w:lang w:eastAsia="en-AU"/>
+        </w:rPr>
+        <w:t>"It took too long, timeout error.")]</w:t>
       </w:r>
     </w:p>
     <w:p>
@@ -1167,7 +1477,47 @@
           <w:szCs w:val="24"/>
           <w:lang w:eastAsia="en-AU"/>
         </w:rPr>
-        <w:t xml:space="preserve">            def new_func():</w:t>
+        <w:t xml:space="preserve">            def </w:t>
+      </w:r>
+      <w:proofErr w:type="spellStart"/>
+      <w:r>
+        <w:rPr>
+          <w:rFonts w:eastAsia="Times New Roman" w:cstheme="minorHAnsi"/>
+          <w:sz w:val="24"/>
+          <w:szCs w:val="24"/>
+          <w:lang w:eastAsia="en-AU"/>
+        </w:rPr>
+        <w:t>new_</w:t>
+      </w:r>
+      <w:proofErr w:type="gramStart"/>
+      <w:r>
+        <w:rPr>
+          <w:rFonts w:eastAsia="Times New Roman" w:cstheme="minorHAnsi"/>
+          <w:sz w:val="24"/>
+          <w:szCs w:val="24"/>
+          <w:lang w:eastAsia="en-AU"/>
+        </w:rPr>
+        <w:t>func</w:t>
+      </w:r>
+      <w:proofErr w:type="spellEnd"/>
+      <w:r>
+        <w:rPr>
+          <w:rFonts w:eastAsia="Times New Roman" w:cstheme="minorHAnsi"/>
+          <w:sz w:val="24"/>
+          <w:szCs w:val="24"/>
+          <w:lang w:eastAsia="en-AU"/>
+        </w:rPr>
+        <w:t>(</w:t>
+      </w:r>
+      <w:proofErr w:type="gramEnd"/>
+      <w:r>
+        <w:rPr>
+          <w:rFonts w:eastAsia="Times New Roman" w:cstheme="minorHAnsi"/>
+          <w:sz w:val="24"/>
+          <w:szCs w:val="24"/>
+          <w:lang w:eastAsia="en-AU"/>
+        </w:rPr>
+        <w:t>):</w:t>
       </w:r>
     </w:p>
     <w:p>
@@ -1255,7 +1605,87 @@
           <w:szCs w:val="24"/>
           <w:lang w:eastAsia="en-AU"/>
         </w:rPr>
-        <w:t xml:space="preserve">                    res[0] = func(*args, **kwargs)</w:t>
+        <w:t xml:space="preserve">                    </w:t>
+      </w:r>
+      <w:proofErr w:type="gramStart"/>
+      <w:r>
+        <w:rPr>
+          <w:rFonts w:eastAsia="Times New Roman" w:cstheme="minorHAnsi"/>
+          <w:sz w:val="24"/>
+          <w:szCs w:val="24"/>
+          <w:lang w:eastAsia="en-AU"/>
+        </w:rPr>
+        <w:t>res[</w:t>
+      </w:r>
+      <w:proofErr w:type="gramEnd"/>
+      <w:r>
+        <w:rPr>
+          <w:rFonts w:eastAsia="Times New Roman" w:cstheme="minorHAnsi"/>
+          <w:sz w:val="24"/>
+          <w:szCs w:val="24"/>
+          <w:lang w:eastAsia="en-AU"/>
+        </w:rPr>
+        <w:t xml:space="preserve">0] = </w:t>
+      </w:r>
+      <w:proofErr w:type="spellStart"/>
+      <w:r>
+        <w:rPr>
+          <w:rFonts w:eastAsia="Times New Roman" w:cstheme="minorHAnsi"/>
+          <w:sz w:val="24"/>
+          <w:szCs w:val="24"/>
+          <w:lang w:eastAsia="en-AU"/>
+        </w:rPr>
+        <w:t>func</w:t>
+      </w:r>
+      <w:proofErr w:type="spellEnd"/>
+      <w:r>
+        <w:rPr>
+          <w:rFonts w:eastAsia="Times New Roman" w:cstheme="minorHAnsi"/>
+          <w:sz w:val="24"/>
+          <w:szCs w:val="24"/>
+          <w:lang w:eastAsia="en-AU"/>
+        </w:rPr>
+        <w:t>(*</w:t>
+      </w:r>
+      <w:proofErr w:type="spellStart"/>
+      <w:r>
+        <w:rPr>
+          <w:rFonts w:eastAsia="Times New Roman" w:cstheme="minorHAnsi"/>
+          <w:sz w:val="24"/>
+          <w:szCs w:val="24"/>
+          <w:lang w:eastAsia="en-AU"/>
+        </w:rPr>
+        <w:t>args</w:t>
+      </w:r>
+      <w:proofErr w:type="spellEnd"/>
+      <w:r>
+        <w:rPr>
+          <w:rFonts w:eastAsia="Times New Roman" w:cstheme="minorHAnsi"/>
+          <w:sz w:val="24"/>
+          <w:szCs w:val="24"/>
+          <w:lang w:eastAsia="en-AU"/>
+        </w:rPr>
+        <w:t>, **</w:t>
+      </w:r>
+      <w:proofErr w:type="spellStart"/>
+      <w:r>
+        <w:rPr>
+          <w:rFonts w:eastAsia="Times New Roman" w:cstheme="minorHAnsi"/>
+          <w:sz w:val="24"/>
+          <w:szCs w:val="24"/>
+          <w:lang w:eastAsia="en-AU"/>
+        </w:rPr>
+        <w:t>kwargs</w:t>
+      </w:r>
+      <w:proofErr w:type="spellEnd"/>
+      <w:r>
+        <w:rPr>
+          <w:rFonts w:eastAsia="Times New Roman" w:cstheme="minorHAnsi"/>
+          <w:sz w:val="24"/>
+          <w:szCs w:val="24"/>
+          <w:lang w:eastAsia="en-AU"/>
+        </w:rPr>
+        <w:t>)</w:t>
       </w:r>
     </w:p>
     <w:p>
@@ -1343,7 +1773,27 @@
           <w:szCs w:val="24"/>
           <w:lang w:eastAsia="en-AU"/>
         </w:rPr>
-        <w:t xml:space="preserve">                    res[0] = e</w:t>
+        <w:t xml:space="preserve">                    </w:t>
+      </w:r>
+      <w:proofErr w:type="gramStart"/>
+      <w:r>
+        <w:rPr>
+          <w:rFonts w:eastAsia="Times New Roman" w:cstheme="minorHAnsi"/>
+          <w:sz w:val="24"/>
+          <w:szCs w:val="24"/>
+          <w:lang w:eastAsia="en-AU"/>
+        </w:rPr>
+        <w:t>res[</w:t>
+      </w:r>
+      <w:proofErr w:type="gramEnd"/>
+      <w:r>
+        <w:rPr>
+          <w:rFonts w:eastAsia="Times New Roman" w:cstheme="minorHAnsi"/>
+          <w:sz w:val="24"/>
+          <w:szCs w:val="24"/>
+          <w:lang w:eastAsia="en-AU"/>
+        </w:rPr>
+        <w:t>0] = e</w:t>
       </w:r>
     </w:p>
     <w:p>
@@ -1422,7 +1872,27 @@
           <w:szCs w:val="24"/>
           <w:lang w:eastAsia="en-AU"/>
         </w:rPr>
-        <w:t xml:space="preserve">            t = Thread(target=new_func)</w:t>
+        <w:t xml:space="preserve">            t = Thread(target=</w:t>
+      </w:r>
+      <w:proofErr w:type="spellStart"/>
+      <w:r>
+        <w:rPr>
+          <w:rFonts w:eastAsia="Times New Roman" w:cstheme="minorHAnsi"/>
+          <w:sz w:val="24"/>
+          <w:szCs w:val="24"/>
+          <w:lang w:eastAsia="en-AU"/>
+        </w:rPr>
+        <w:t>new_func</w:t>
+      </w:r>
+      <w:proofErr w:type="spellEnd"/>
+      <w:r>
+        <w:rPr>
+          <w:rFonts w:eastAsia="Times New Roman" w:cstheme="minorHAnsi"/>
+          <w:sz w:val="24"/>
+          <w:szCs w:val="24"/>
+          <w:lang w:eastAsia="en-AU"/>
+        </w:rPr>
+        <w:t>)</w:t>
       </w:r>
     </w:p>
     <w:p>
@@ -1466,7 +1936,29 @@
           <w:szCs w:val="24"/>
           <w:lang w:eastAsia="en-AU"/>
         </w:rPr>
-        <w:t xml:space="preserve">            t.daemon = True</w:t>
+        <w:t xml:space="preserve">            </w:t>
+      </w:r>
+      <w:proofErr w:type="spellStart"/>
+      <w:proofErr w:type="gramStart"/>
+      <w:r>
+        <w:rPr>
+          <w:rFonts w:eastAsia="Times New Roman" w:cstheme="minorHAnsi"/>
+          <w:sz w:val="24"/>
+          <w:szCs w:val="24"/>
+          <w:lang w:eastAsia="en-AU"/>
+        </w:rPr>
+        <w:t>t.daemon</w:t>
+      </w:r>
+      <w:proofErr w:type="spellEnd"/>
+      <w:proofErr w:type="gramEnd"/>
+      <w:r>
+        <w:rPr>
+          <w:rFonts w:eastAsia="Times New Roman" w:cstheme="minorHAnsi"/>
+          <w:sz w:val="24"/>
+          <w:szCs w:val="24"/>
+          <w:lang w:eastAsia="en-AU"/>
+        </w:rPr>
+        <w:t xml:space="preserve"> = True</w:t>
       </w:r>
     </w:p>
     <w:p>
@@ -1554,7 +2046,29 @@
           <w:szCs w:val="24"/>
           <w:lang w:eastAsia="en-AU"/>
         </w:rPr>
-        <w:t xml:space="preserve">                t.start()</w:t>
+        <w:t xml:space="preserve">                </w:t>
+      </w:r>
+      <w:proofErr w:type="spellStart"/>
+      <w:proofErr w:type="gramStart"/>
+      <w:r>
+        <w:rPr>
+          <w:rFonts w:eastAsia="Times New Roman" w:cstheme="minorHAnsi"/>
+          <w:sz w:val="24"/>
+          <w:szCs w:val="24"/>
+          <w:lang w:eastAsia="en-AU"/>
+        </w:rPr>
+        <w:t>t.start</w:t>
+      </w:r>
+      <w:proofErr w:type="spellEnd"/>
+      <w:proofErr w:type="gramEnd"/>
+      <w:r>
+        <w:rPr>
+          <w:rFonts w:eastAsia="Times New Roman" w:cstheme="minorHAnsi"/>
+          <w:sz w:val="24"/>
+          <w:szCs w:val="24"/>
+          <w:lang w:eastAsia="en-AU"/>
+        </w:rPr>
+        <w:t>()</w:t>
       </w:r>
     </w:p>
     <w:p>
@@ -1598,7 +2112,29 @@
           <w:szCs w:val="24"/>
           <w:lang w:eastAsia="en-AU"/>
         </w:rPr>
-        <w:t xml:space="preserve">                t.join(timeout)</w:t>
+        <w:t xml:space="preserve">                </w:t>
+      </w:r>
+      <w:proofErr w:type="spellStart"/>
+      <w:proofErr w:type="gramStart"/>
+      <w:r>
+        <w:rPr>
+          <w:rFonts w:eastAsia="Times New Roman" w:cstheme="minorHAnsi"/>
+          <w:sz w:val="24"/>
+          <w:szCs w:val="24"/>
+          <w:lang w:eastAsia="en-AU"/>
+        </w:rPr>
+        <w:t>t.join</w:t>
+      </w:r>
+      <w:proofErr w:type="spellEnd"/>
+      <w:proofErr w:type="gramEnd"/>
+      <w:r>
+        <w:rPr>
+          <w:rFonts w:eastAsia="Times New Roman" w:cstheme="minorHAnsi"/>
+          <w:sz w:val="24"/>
+          <w:szCs w:val="24"/>
+          <w:lang w:eastAsia="en-AU"/>
+        </w:rPr>
+        <w:t>(timeout)</w:t>
       </w:r>
     </w:p>
     <w:p>
@@ -1686,7 +2222,27 @@
           <w:szCs w:val="24"/>
           <w:lang w:eastAsia="en-AU"/>
         </w:rPr>
-        <w:t xml:space="preserve">                print('Error starting thread')</w:t>
+        <w:t xml:space="preserve">                </w:t>
+      </w:r>
+      <w:proofErr w:type="gramStart"/>
+      <w:r>
+        <w:rPr>
+          <w:rFonts w:eastAsia="Times New Roman" w:cstheme="minorHAnsi"/>
+          <w:sz w:val="24"/>
+          <w:szCs w:val="24"/>
+          <w:lang w:eastAsia="en-AU"/>
+        </w:rPr>
+        <w:t>print(</w:t>
+      </w:r>
+      <w:proofErr w:type="gramEnd"/>
+      <w:r>
+        <w:rPr>
+          <w:rFonts w:eastAsia="Times New Roman" w:cstheme="minorHAnsi"/>
+          <w:sz w:val="24"/>
+          <w:szCs w:val="24"/>
+          <w:lang w:eastAsia="en-AU"/>
+        </w:rPr>
+        <w:t>'Error starting thread')</w:t>
       </w:r>
     </w:p>
     <w:p>
@@ -1774,7 +2330,27 @@
           <w:szCs w:val="24"/>
           <w:lang w:eastAsia="en-AU"/>
         </w:rPr>
-        <w:t xml:space="preserve">            ret = res[0]</w:t>
+        <w:t xml:space="preserve">            ret = </w:t>
+      </w:r>
+      <w:proofErr w:type="gramStart"/>
+      <w:r>
+        <w:rPr>
+          <w:rFonts w:eastAsia="Times New Roman" w:cstheme="minorHAnsi"/>
+          <w:sz w:val="24"/>
+          <w:szCs w:val="24"/>
+          <w:lang w:eastAsia="en-AU"/>
+        </w:rPr>
+        <w:t>res[</w:t>
+      </w:r>
+      <w:proofErr w:type="gramEnd"/>
+      <w:r>
+        <w:rPr>
+          <w:rFonts w:eastAsia="Times New Roman" w:cstheme="minorHAnsi"/>
+          <w:sz w:val="24"/>
+          <w:szCs w:val="24"/>
+          <w:lang w:eastAsia="en-AU"/>
+        </w:rPr>
+        <w:t>0]</w:t>
       </w:r>
     </w:p>
     <w:p>
@@ -1818,7 +2394,58 @@
           <w:szCs w:val="24"/>
           <w:lang w:eastAsia="en-AU"/>
         </w:rPr>
-        <w:t xml:space="preserve">            if isinstance(ret, BaseException):</w:t>
+        <w:t xml:space="preserve">            if </w:t>
+      </w:r>
+      <w:proofErr w:type="spellStart"/>
+      <w:proofErr w:type="gramStart"/>
+      <w:r>
+        <w:rPr>
+          <w:rFonts w:eastAsia="Times New Roman" w:cstheme="minorHAnsi"/>
+          <w:sz w:val="24"/>
+          <w:szCs w:val="24"/>
+          <w:lang w:eastAsia="en-AU"/>
+        </w:rPr>
+        <w:t>isinstance</w:t>
+      </w:r>
+      <w:proofErr w:type="spellEnd"/>
+      <w:r>
+        <w:rPr>
+          <w:rFonts w:eastAsia="Times New Roman" w:cstheme="minorHAnsi"/>
+          <w:sz w:val="24"/>
+          <w:szCs w:val="24"/>
+          <w:lang w:eastAsia="en-AU"/>
+        </w:rPr>
+        <w:t>(</w:t>
+      </w:r>
+      <w:proofErr w:type="gramEnd"/>
+      <w:r>
+        <w:rPr>
+          <w:rFonts w:eastAsia="Times New Roman" w:cstheme="minorHAnsi"/>
+          <w:sz w:val="24"/>
+          <w:szCs w:val="24"/>
+          <w:lang w:eastAsia="en-AU"/>
+        </w:rPr>
+        <w:t xml:space="preserve">ret, </w:t>
+      </w:r>
+      <w:proofErr w:type="spellStart"/>
+      <w:r>
+        <w:rPr>
+          <w:rFonts w:eastAsia="Times New Roman" w:cstheme="minorHAnsi"/>
+          <w:sz w:val="24"/>
+          <w:szCs w:val="24"/>
+          <w:lang w:eastAsia="en-AU"/>
+        </w:rPr>
+        <w:t>BaseException</w:t>
+      </w:r>
+      <w:proofErr w:type="spellEnd"/>
+      <w:r>
+        <w:rPr>
+          <w:rFonts w:eastAsia="Times New Roman" w:cstheme="minorHAnsi"/>
+          <w:sz w:val="24"/>
+          <w:szCs w:val="24"/>
+          <w:lang w:eastAsia="en-AU"/>
+        </w:rPr>
+        <w:t>):</w:t>
       </w:r>
     </w:p>
     <w:p>
@@ -1906,8 +2533,19 @@
           <w:szCs w:val="24"/>
           <w:lang w:eastAsia="en-AU"/>
         </w:rPr>
-        <w:t xml:space="preserve">            return ret</w:t>
-      </w:r>
+        <w:t xml:space="preserve">            return </w:t>
+      </w:r>
+      <w:proofErr w:type="gramStart"/>
+      <w:r>
+        <w:rPr>
+          <w:rFonts w:eastAsia="Times New Roman" w:cstheme="minorHAnsi"/>
+          <w:sz w:val="24"/>
+          <w:szCs w:val="24"/>
+          <w:lang w:eastAsia="en-AU"/>
+        </w:rPr>
+        <w:t>ret</w:t>
+      </w:r>
+      <w:proofErr w:type="gramEnd"/>
     </w:p>
     <w:p>
       <w:pPr>
@@ -2099,7 +2737,55 @@
           <w:szCs w:val="24"/>
           <w:lang w:eastAsia="en-AU"/>
         </w:rPr>
-        <w:t>Function: file_does_exist(file_path)</w:t>
+        <w:t xml:space="preserve">Function: </w:t>
+      </w:r>
+      <w:proofErr w:type="spellStart"/>
+      <w:r>
+        <w:rPr>
+          <w:rFonts w:eastAsia="Times New Roman" w:cstheme="minorHAnsi"/>
+          <w:b/>
+          <w:bCs/>
+          <w:sz w:val="24"/>
+          <w:szCs w:val="24"/>
+          <w:lang w:eastAsia="en-AU"/>
+        </w:rPr>
+        <w:t>file_does_exist</w:t>
+      </w:r>
+      <w:proofErr w:type="spellEnd"/>
+      <w:r>
+        <w:rPr>
+          <w:rFonts w:eastAsia="Times New Roman" w:cstheme="minorHAnsi"/>
+          <w:b/>
+          <w:bCs/>
+          <w:sz w:val="24"/>
+          <w:szCs w:val="24"/>
+          <w:lang w:eastAsia="en-AU"/>
+        </w:rPr>
+        <w:t>(</w:t>
+      </w:r>
+      <w:proofErr w:type="spellStart"/>
+      <w:r>
+        <w:rPr>
+          <w:rFonts w:eastAsia="Times New Roman" w:cstheme="minorHAnsi"/>
+          <w:b/>
+          <w:bCs/>
+          <w:sz w:val="24"/>
+          <w:szCs w:val="24"/>
+          <w:lang w:eastAsia="en-AU"/>
+        </w:rPr>
+        <w:t>file_path</w:t>
+      </w:r>
+      <w:proofErr w:type="spellEnd"/>
+      <w:r>
+        <w:rPr>
+          <w:rFonts w:eastAsia="Times New Roman" w:cstheme="minorHAnsi"/>
+          <w:b/>
+          <w:bCs/>
+          <w:sz w:val="24"/>
+          <w:szCs w:val="24"/>
+          <w:lang w:eastAsia="en-AU"/>
+        </w:rPr>
+        <w:t>)</w:t>
       </w:r>
     </w:p>
     <w:p>
@@ -2186,14 +2872,25 @@
           <w:lang w:eastAsia="en-AU"/>
         </w:rPr>
       </w:pPr>
-      <w:r>
-        <w:rPr>
-          <w:rFonts w:eastAsia="Times New Roman" w:cstheme="minorHAnsi"/>
-          <w:sz w:val="24"/>
-          <w:szCs w:val="24"/>
-          <w:lang w:eastAsia="en-AU"/>
-        </w:rPr>
-        <w:t>file_path: String representing the path to the file.</w:t>
+      <w:proofErr w:type="spellStart"/>
+      <w:r>
+        <w:rPr>
+          <w:rFonts w:eastAsia="Times New Roman" w:cstheme="minorHAnsi"/>
+          <w:sz w:val="24"/>
+          <w:szCs w:val="24"/>
+          <w:lang w:eastAsia="en-AU"/>
+        </w:rPr>
+        <w:t>file_path</w:t>
+      </w:r>
+      <w:proofErr w:type="spellEnd"/>
+      <w:r>
+        <w:rPr>
+          <w:rFonts w:eastAsia="Times New Roman" w:cstheme="minorHAnsi"/>
+          <w:sz w:val="24"/>
+          <w:szCs w:val="24"/>
+          <w:lang w:eastAsia="en-AU"/>
+        </w:rPr>
+        <w:t>: String representing the path to the file.</w:t>
       </w:r>
     </w:p>
     <w:p>
@@ -2362,7 +3059,39 @@
           <w:rFonts w:eastAsia="Times New Roman" w:cstheme="minorHAnsi"/>
           <w:lang w:eastAsia="en-AU"/>
         </w:rPr>
-        <w:t>def file_does_exist(file_path):</w:t>
+        <w:t xml:space="preserve">def </w:t>
+      </w:r>
+      <w:proofErr w:type="spellStart"/>
+      <w:r>
+        <w:rPr>
+          <w:rFonts w:eastAsia="Times New Roman" w:cstheme="minorHAnsi"/>
+          <w:lang w:eastAsia="en-AU"/>
+        </w:rPr>
+        <w:t>file_does_exist</w:t>
+      </w:r>
+      <w:proofErr w:type="spellEnd"/>
+      <w:r>
+        <w:rPr>
+          <w:rFonts w:eastAsia="Times New Roman" w:cstheme="minorHAnsi"/>
+          <w:lang w:eastAsia="en-AU"/>
+        </w:rPr>
+        <w:t>(</w:t>
+      </w:r>
+      <w:proofErr w:type="spellStart"/>
+      <w:r>
+        <w:rPr>
+          <w:rFonts w:eastAsia="Times New Roman" w:cstheme="minorHAnsi"/>
+          <w:lang w:eastAsia="en-AU"/>
+        </w:rPr>
+        <w:t>file_path</w:t>
+      </w:r>
+      <w:proofErr w:type="spellEnd"/>
+      <w:r>
+        <w:rPr>
+          <w:rFonts w:eastAsia="Times New Roman" w:cstheme="minorHAnsi"/>
+          <w:lang w:eastAsia="en-AU"/>
+        </w:rPr>
+        <w:t>):</w:t>
       </w:r>
     </w:p>
     <w:p>
@@ -2522,7 +3251,80 @@
           <w:rFonts w:eastAsia="Times New Roman" w:cstheme="minorHAnsi"/>
           <w:lang w:eastAsia="en-AU"/>
         </w:rPr>
-        <w:t xml:space="preserve">    return os.path.exists(file_path) and os.path.isfile(file_path)</w:t>
+        <w:t xml:space="preserve">    return </w:t>
+      </w:r>
+      <w:proofErr w:type="spellStart"/>
+      <w:proofErr w:type="gramStart"/>
+      <w:r>
+        <w:rPr>
+          <w:rFonts w:eastAsia="Times New Roman" w:cstheme="minorHAnsi"/>
+          <w:lang w:eastAsia="en-AU"/>
+        </w:rPr>
+        <w:t>os.path</w:t>
+      </w:r>
+      <w:proofErr w:type="gramEnd"/>
+      <w:r>
+        <w:rPr>
+          <w:rFonts w:eastAsia="Times New Roman" w:cstheme="minorHAnsi"/>
+          <w:lang w:eastAsia="en-AU"/>
+        </w:rPr>
+        <w:t>.exists</w:t>
+      </w:r>
+      <w:proofErr w:type="spellEnd"/>
+      <w:r>
+        <w:rPr>
+          <w:rFonts w:eastAsia="Times New Roman" w:cstheme="minorHAnsi"/>
+          <w:lang w:eastAsia="en-AU"/>
+        </w:rPr>
+        <w:t>(</w:t>
+      </w:r>
+      <w:proofErr w:type="spellStart"/>
+      <w:r>
+        <w:rPr>
+          <w:rFonts w:eastAsia="Times New Roman" w:cstheme="minorHAnsi"/>
+          <w:lang w:eastAsia="en-AU"/>
+        </w:rPr>
+        <w:t>file_path</w:t>
+      </w:r>
+      <w:proofErr w:type="spellEnd"/>
+      <w:r>
+        <w:rPr>
+          <w:rFonts w:eastAsia="Times New Roman" w:cstheme="minorHAnsi"/>
+          <w:lang w:eastAsia="en-AU"/>
+        </w:rPr>
+        <w:t xml:space="preserve">) and </w:t>
+      </w:r>
+      <w:proofErr w:type="spellStart"/>
+      <w:r>
+        <w:rPr>
+          <w:rFonts w:eastAsia="Times New Roman" w:cstheme="minorHAnsi"/>
+          <w:lang w:eastAsia="en-AU"/>
+        </w:rPr>
+        <w:t>os.path.isfile</w:t>
+      </w:r>
+      <w:proofErr w:type="spellEnd"/>
+      <w:r>
+        <w:rPr>
+          <w:rFonts w:eastAsia="Times New Roman" w:cstheme="minorHAnsi"/>
+          <w:lang w:eastAsia="en-AU"/>
+        </w:rPr>
+        <w:t>(</w:t>
+      </w:r>
+      <w:proofErr w:type="spellStart"/>
+      <w:r>
+        <w:rPr>
+          <w:rFonts w:eastAsia="Times New Roman" w:cstheme="minorHAnsi"/>
+          <w:lang w:eastAsia="en-AU"/>
+        </w:rPr>
+        <w:t>file_path</w:t>
+      </w:r>
+      <w:proofErr w:type="spellEnd"/>
+      <w:r>
+        <w:rPr>
+          <w:rFonts w:eastAsia="Times New Roman" w:cstheme="minorHAnsi"/>
+          <w:lang w:eastAsia="en-AU"/>
+        </w:rPr>
+        <w:t>)</w:t>
       </w:r>
     </w:p>
     <w:p>
@@ -2547,7 +3349,55 @@
           <w:szCs w:val="24"/>
           <w:lang w:eastAsia="en-AU"/>
         </w:rPr>
-        <w:t>Function: is_valid_image(file_path)</w:t>
+        <w:t xml:space="preserve">Function: </w:t>
+      </w:r>
+      <w:proofErr w:type="spellStart"/>
+      <w:r>
+        <w:rPr>
+          <w:rFonts w:eastAsia="Times New Roman" w:cstheme="minorHAnsi"/>
+          <w:b/>
+          <w:bCs/>
+          <w:sz w:val="24"/>
+          <w:szCs w:val="24"/>
+          <w:lang w:eastAsia="en-AU"/>
+        </w:rPr>
+        <w:t>is_valid_image</w:t>
+      </w:r>
+      <w:proofErr w:type="spellEnd"/>
+      <w:r>
+        <w:rPr>
+          <w:rFonts w:eastAsia="Times New Roman" w:cstheme="minorHAnsi"/>
+          <w:b/>
+          <w:bCs/>
+          <w:sz w:val="24"/>
+          <w:szCs w:val="24"/>
+          <w:lang w:eastAsia="en-AU"/>
+        </w:rPr>
+        <w:t>(</w:t>
+      </w:r>
+      <w:proofErr w:type="spellStart"/>
+      <w:r>
+        <w:rPr>
+          <w:rFonts w:eastAsia="Times New Roman" w:cstheme="minorHAnsi"/>
+          <w:b/>
+          <w:bCs/>
+          <w:sz w:val="24"/>
+          <w:szCs w:val="24"/>
+          <w:lang w:eastAsia="en-AU"/>
+        </w:rPr>
+        <w:t>file_path</w:t>
+      </w:r>
+      <w:proofErr w:type="spellEnd"/>
+      <w:r>
+        <w:rPr>
+          <w:rFonts w:eastAsia="Times New Roman" w:cstheme="minorHAnsi"/>
+          <w:b/>
+          <w:bCs/>
+          <w:sz w:val="24"/>
+          <w:szCs w:val="24"/>
+          <w:lang w:eastAsia="en-AU"/>
+        </w:rPr>
+        <w:t>)</w:t>
       </w:r>
     </w:p>
     <w:p>
@@ -2654,14 +3504,25 @@
           <w:lang w:eastAsia="en-AU"/>
         </w:rPr>
       </w:pPr>
-      <w:r>
-        <w:rPr>
-          <w:rFonts w:eastAsia="Times New Roman" w:cstheme="minorHAnsi"/>
-          <w:sz w:val="24"/>
-          <w:szCs w:val="24"/>
-          <w:lang w:eastAsia="en-AU"/>
-        </w:rPr>
-        <w:t>file_path: String representing the path to the image file.</w:t>
+      <w:proofErr w:type="spellStart"/>
+      <w:r>
+        <w:rPr>
+          <w:rFonts w:eastAsia="Times New Roman" w:cstheme="minorHAnsi"/>
+          <w:sz w:val="24"/>
+          <w:szCs w:val="24"/>
+          <w:lang w:eastAsia="en-AU"/>
+        </w:rPr>
+        <w:t>file_path</w:t>
+      </w:r>
+      <w:proofErr w:type="spellEnd"/>
+      <w:r>
+        <w:rPr>
+          <w:rFonts w:eastAsia="Times New Roman" w:cstheme="minorHAnsi"/>
+          <w:sz w:val="24"/>
+          <w:szCs w:val="24"/>
+          <w:lang w:eastAsia="en-AU"/>
+        </w:rPr>
+        <w:t>: String representing the path to the image file.</w:t>
       </w:r>
     </w:p>
     <w:p>
@@ -2814,7 +3675,27 @@
           <w:szCs w:val="24"/>
           <w:lang w:eastAsia="en-AU"/>
         </w:rPr>
-        <w:t>: The file extension is checked to match common image formats such as .png, .jpg, .jpeg, .gif, and .bmp.</w:t>
+        <w:t>: The file extension is checked to match common image formats such as .</w:t>
+      </w:r>
+      <w:proofErr w:type="spellStart"/>
+      <w:r>
+        <w:rPr>
+          <w:rFonts w:eastAsia="Times New Roman" w:cstheme="minorHAnsi"/>
+          <w:sz w:val="24"/>
+          <w:szCs w:val="24"/>
+          <w:lang w:eastAsia="en-AU"/>
+        </w:rPr>
+        <w:t>png</w:t>
+      </w:r>
+      <w:proofErr w:type="spellEnd"/>
+      <w:r>
+        <w:rPr>
+          <w:rFonts w:eastAsia="Times New Roman" w:cstheme="minorHAnsi"/>
+          <w:sz w:val="24"/>
+          <w:szCs w:val="24"/>
+          <w:lang w:eastAsia="en-AU"/>
+        </w:rPr>
+        <w:t>, .jpg, .jpeg, .gif, and .bmp.</w:t>
       </w:r>
     </w:p>
     <w:p>
@@ -2849,7 +3730,67 @@
           <w:szCs w:val="24"/>
           <w:lang w:eastAsia="en-AU"/>
         </w:rPr>
-        <w:t>: The PIL.Image class attempts to open the file and verify its content. If the image is invalid or corrupted, an exception (IOError, SyntaxError) is raised.</w:t>
+        <w:t xml:space="preserve">: The </w:t>
+      </w:r>
+      <w:proofErr w:type="spellStart"/>
+      <w:r>
+        <w:rPr>
+          <w:rFonts w:eastAsia="Times New Roman" w:cstheme="minorHAnsi"/>
+          <w:sz w:val="24"/>
+          <w:szCs w:val="24"/>
+          <w:lang w:eastAsia="en-AU"/>
+        </w:rPr>
+        <w:t>PIL.Image</w:t>
+      </w:r>
+      <w:proofErr w:type="spellEnd"/>
+      <w:r>
+        <w:rPr>
+          <w:rFonts w:eastAsia="Times New Roman" w:cstheme="minorHAnsi"/>
+          <w:sz w:val="24"/>
+          <w:szCs w:val="24"/>
+          <w:lang w:eastAsia="en-AU"/>
+        </w:rPr>
+        <w:t xml:space="preserve"> class attempts to open the file and verify its content. If the image is invalid or corrupted, an exception (</w:t>
+      </w:r>
+      <w:proofErr w:type="spellStart"/>
+      <w:r>
+        <w:rPr>
+          <w:rFonts w:eastAsia="Times New Roman" w:cstheme="minorHAnsi"/>
+          <w:sz w:val="24"/>
+          <w:szCs w:val="24"/>
+          <w:lang w:eastAsia="en-AU"/>
+        </w:rPr>
+        <w:t>IOError</w:t>
+      </w:r>
+      <w:proofErr w:type="spellEnd"/>
+      <w:r>
+        <w:rPr>
+          <w:rFonts w:eastAsia="Times New Roman" w:cstheme="minorHAnsi"/>
+          <w:sz w:val="24"/>
+          <w:szCs w:val="24"/>
+          <w:lang w:eastAsia="en-AU"/>
+        </w:rPr>
+        <w:t xml:space="preserve">, </w:t>
+      </w:r>
+      <w:proofErr w:type="spellStart"/>
+      <w:r>
+        <w:rPr>
+          <w:rFonts w:eastAsia="Times New Roman" w:cstheme="minorHAnsi"/>
+          <w:sz w:val="24"/>
+          <w:szCs w:val="24"/>
+          <w:lang w:eastAsia="en-AU"/>
+        </w:rPr>
+        <w:t>SyntaxError</w:t>
+      </w:r>
+      <w:proofErr w:type="spellEnd"/>
+      <w:r>
+        <w:rPr>
+          <w:rFonts w:eastAsia="Times New Roman" w:cstheme="minorHAnsi"/>
+          <w:sz w:val="24"/>
+          <w:szCs w:val="24"/>
+          <w:lang w:eastAsia="en-AU"/>
+        </w:rPr>
+        <w:t>) is raised.</w:t>
       </w:r>
     </w:p>
     <w:p>
@@ -2915,7 +3856,47 @@
           <w:szCs w:val="24"/>
           <w:lang w:eastAsia="en-AU"/>
         </w:rPr>
-        <w:t>def is_valid_image(file_path):</w:t>
+        <w:t xml:space="preserve">def </w:t>
+      </w:r>
+      <w:proofErr w:type="spellStart"/>
+      <w:r>
+        <w:rPr>
+          <w:rFonts w:eastAsia="Times New Roman" w:cstheme="minorHAnsi"/>
+          <w:sz w:val="24"/>
+          <w:szCs w:val="24"/>
+          <w:lang w:eastAsia="en-AU"/>
+        </w:rPr>
+        <w:t>is_valid_image</w:t>
+      </w:r>
+      <w:proofErr w:type="spellEnd"/>
+      <w:r>
+        <w:rPr>
+          <w:rFonts w:eastAsia="Times New Roman" w:cstheme="minorHAnsi"/>
+          <w:sz w:val="24"/>
+          <w:szCs w:val="24"/>
+          <w:lang w:eastAsia="en-AU"/>
+        </w:rPr>
+        <w:t>(</w:t>
+      </w:r>
+      <w:proofErr w:type="spellStart"/>
+      <w:r>
+        <w:rPr>
+          <w:rFonts w:eastAsia="Times New Roman" w:cstheme="minorHAnsi"/>
+          <w:sz w:val="24"/>
+          <w:szCs w:val="24"/>
+          <w:lang w:eastAsia="en-AU"/>
+        </w:rPr>
+        <w:t>file_path</w:t>
+      </w:r>
+      <w:proofErr w:type="spellEnd"/>
+      <w:r>
+        <w:rPr>
+          <w:rFonts w:eastAsia="Times New Roman" w:cstheme="minorHAnsi"/>
+          <w:sz w:val="24"/>
+          <w:szCs w:val="24"/>
+          <w:lang w:eastAsia="en-AU"/>
+        </w:rPr>
+        <w:t>):</w:t>
       </w:r>
     </w:p>
     <w:p>
@@ -3091,7 +4072,78 @@
           <w:szCs w:val="24"/>
           <w:lang w:eastAsia="en-AU"/>
         </w:rPr>
-        <w:t xml:space="preserve">    if not file_path.lower().endswith((".png", ".jpg", ".jpeg", ".gif", ".bmp")):</w:t>
+        <w:t xml:space="preserve">    if not </w:t>
+      </w:r>
+      <w:proofErr w:type="spellStart"/>
+      <w:r>
+        <w:rPr>
+          <w:rFonts w:eastAsia="Times New Roman" w:cstheme="minorHAnsi"/>
+          <w:sz w:val="24"/>
+          <w:szCs w:val="24"/>
+          <w:lang w:eastAsia="en-AU"/>
+        </w:rPr>
+        <w:t>file_</w:t>
+      </w:r>
+      <w:proofErr w:type="gramStart"/>
+      <w:r>
+        <w:rPr>
+          <w:rFonts w:eastAsia="Times New Roman" w:cstheme="minorHAnsi"/>
+          <w:sz w:val="24"/>
+          <w:szCs w:val="24"/>
+          <w:lang w:eastAsia="en-AU"/>
+        </w:rPr>
+        <w:t>path.lower</w:t>
+      </w:r>
+      <w:proofErr w:type="spellEnd"/>
+      <w:proofErr w:type="gramEnd"/>
+      <w:r>
+        <w:rPr>
+          <w:rFonts w:eastAsia="Times New Roman" w:cstheme="minorHAnsi"/>
+          <w:sz w:val="24"/>
+          <w:szCs w:val="24"/>
+          <w:lang w:eastAsia="en-AU"/>
+        </w:rPr>
+        <w:t>().</w:t>
+      </w:r>
+      <w:proofErr w:type="spellStart"/>
+      <w:r>
+        <w:rPr>
+          <w:rFonts w:eastAsia="Times New Roman" w:cstheme="minorHAnsi"/>
+          <w:sz w:val="24"/>
+          <w:szCs w:val="24"/>
+          <w:lang w:eastAsia="en-AU"/>
+        </w:rPr>
+        <w:t>endswith</w:t>
+      </w:r>
+      <w:proofErr w:type="spellEnd"/>
+      <w:r>
+        <w:rPr>
+          <w:rFonts w:eastAsia="Times New Roman" w:cstheme="minorHAnsi"/>
+          <w:sz w:val="24"/>
+          <w:szCs w:val="24"/>
+          <w:lang w:eastAsia="en-AU"/>
+        </w:rPr>
+        <w:t>((".</w:t>
+      </w:r>
+      <w:proofErr w:type="spellStart"/>
+      <w:r>
+        <w:rPr>
+          <w:rFonts w:eastAsia="Times New Roman" w:cstheme="minorHAnsi"/>
+          <w:sz w:val="24"/>
+          <w:szCs w:val="24"/>
+          <w:lang w:eastAsia="en-AU"/>
+        </w:rPr>
+        <w:t>png</w:t>
+      </w:r>
+      <w:proofErr w:type="spellEnd"/>
+      <w:r>
+        <w:rPr>
+          <w:rFonts w:eastAsia="Times New Roman" w:cstheme="minorHAnsi"/>
+          <w:sz w:val="24"/>
+          <w:szCs w:val="24"/>
+          <w:lang w:eastAsia="en-AU"/>
+        </w:rPr>
+        <w:t>", ".jpg", ".jpeg", ".gif", ".bmp")):</w:t>
       </w:r>
     </w:p>
     <w:p>
@@ -3258,7 +4310,67 @@
           <w:szCs w:val="24"/>
           <w:lang w:eastAsia="en-AU"/>
         </w:rPr>
-        <w:t xml:space="preserve">        with Image.open(file_path) as img:</w:t>
+        <w:t xml:space="preserve">        with </w:t>
+      </w:r>
+      <w:proofErr w:type="spellStart"/>
+      <w:r>
+        <w:rPr>
+          <w:rFonts w:eastAsia="Times New Roman" w:cstheme="minorHAnsi"/>
+          <w:sz w:val="24"/>
+          <w:szCs w:val="24"/>
+          <w:lang w:eastAsia="en-AU"/>
+        </w:rPr>
+        <w:t>Image.open</w:t>
+      </w:r>
+      <w:proofErr w:type="spellEnd"/>
+      <w:r>
+        <w:rPr>
+          <w:rFonts w:eastAsia="Times New Roman" w:cstheme="minorHAnsi"/>
+          <w:sz w:val="24"/>
+          <w:szCs w:val="24"/>
+          <w:lang w:eastAsia="en-AU"/>
+        </w:rPr>
+        <w:t>(</w:t>
+      </w:r>
+      <w:proofErr w:type="spellStart"/>
+      <w:r>
+        <w:rPr>
+          <w:rFonts w:eastAsia="Times New Roman" w:cstheme="minorHAnsi"/>
+          <w:sz w:val="24"/>
+          <w:szCs w:val="24"/>
+          <w:lang w:eastAsia="en-AU"/>
+        </w:rPr>
+        <w:t>file_path</w:t>
+      </w:r>
+      <w:proofErr w:type="spellEnd"/>
+      <w:r>
+        <w:rPr>
+          <w:rFonts w:eastAsia="Times New Roman" w:cstheme="minorHAnsi"/>
+          <w:sz w:val="24"/>
+          <w:szCs w:val="24"/>
+          <w:lang w:eastAsia="en-AU"/>
+        </w:rPr>
+        <w:t xml:space="preserve">) as </w:t>
+      </w:r>
+      <w:proofErr w:type="spellStart"/>
+      <w:r>
+        <w:rPr>
+          <w:rFonts w:eastAsia="Times New Roman" w:cstheme="minorHAnsi"/>
+          <w:sz w:val="24"/>
+          <w:szCs w:val="24"/>
+          <w:lang w:eastAsia="en-AU"/>
+        </w:rPr>
+        <w:t>img</w:t>
+      </w:r>
+      <w:proofErr w:type="spellEnd"/>
+      <w:r>
+        <w:rPr>
+          <w:rFonts w:eastAsia="Times New Roman" w:cstheme="minorHAnsi"/>
+          <w:sz w:val="24"/>
+          <w:szCs w:val="24"/>
+          <w:lang w:eastAsia="en-AU"/>
+        </w:rPr>
+        <w:t>:</w:t>
       </w:r>
     </w:p>
     <w:p>
@@ -3302,7 +4414,29 @@
           <w:szCs w:val="24"/>
           <w:lang w:eastAsia="en-AU"/>
         </w:rPr>
-        <w:t xml:space="preserve">            img.verify()</w:t>
+        <w:t xml:space="preserve">            </w:t>
+      </w:r>
+      <w:proofErr w:type="spellStart"/>
+      <w:proofErr w:type="gramStart"/>
+      <w:r>
+        <w:rPr>
+          <w:rFonts w:eastAsia="Times New Roman" w:cstheme="minorHAnsi"/>
+          <w:sz w:val="24"/>
+          <w:szCs w:val="24"/>
+          <w:lang w:eastAsia="en-AU"/>
+        </w:rPr>
+        <w:t>img.verify</w:t>
+      </w:r>
+      <w:proofErr w:type="spellEnd"/>
+      <w:proofErr w:type="gramEnd"/>
+      <w:r>
+        <w:rPr>
+          <w:rFonts w:eastAsia="Times New Roman" w:cstheme="minorHAnsi"/>
+          <w:sz w:val="24"/>
+          <w:szCs w:val="24"/>
+          <w:lang w:eastAsia="en-AU"/>
+        </w:rPr>
+        <w:t>()</w:t>
       </w:r>
     </w:p>
     <w:p>
@@ -3390,7 +4524,47 @@
           <w:szCs w:val="24"/>
           <w:lang w:eastAsia="en-AU"/>
         </w:rPr>
-        <w:t xml:space="preserve">    except (IOError, SyntaxError):</w:t>
+        <w:t xml:space="preserve">    except (</w:t>
+      </w:r>
+      <w:proofErr w:type="spellStart"/>
+      <w:r>
+        <w:rPr>
+          <w:rFonts w:eastAsia="Times New Roman" w:cstheme="minorHAnsi"/>
+          <w:sz w:val="24"/>
+          <w:szCs w:val="24"/>
+          <w:lang w:eastAsia="en-AU"/>
+        </w:rPr>
+        <w:t>IOError</w:t>
+      </w:r>
+      <w:proofErr w:type="spellEnd"/>
+      <w:r>
+        <w:rPr>
+          <w:rFonts w:eastAsia="Times New Roman" w:cstheme="minorHAnsi"/>
+          <w:sz w:val="24"/>
+          <w:szCs w:val="24"/>
+          <w:lang w:eastAsia="en-AU"/>
+        </w:rPr>
+        <w:t xml:space="preserve">, </w:t>
+      </w:r>
+      <w:proofErr w:type="spellStart"/>
+      <w:r>
+        <w:rPr>
+          <w:rFonts w:eastAsia="Times New Roman" w:cstheme="minorHAnsi"/>
+          <w:sz w:val="24"/>
+          <w:szCs w:val="24"/>
+          <w:lang w:eastAsia="en-AU"/>
+        </w:rPr>
+        <w:t>SyntaxError</w:t>
+      </w:r>
+      <w:proofErr w:type="spellEnd"/>
+      <w:r>
+        <w:rPr>
+          <w:rFonts w:eastAsia="Times New Roman" w:cstheme="minorHAnsi"/>
+          <w:sz w:val="24"/>
+          <w:szCs w:val="24"/>
+          <w:lang w:eastAsia="en-AU"/>
+        </w:rPr>
+        <w:t>):</w:t>
       </w:r>
     </w:p>
     <w:p>
@@ -3450,6 +4624,354 @@
     <w:p>
       <w:pPr>
         <w:spacing w:before="100" w:beforeAutospacing="1" w:after="100" w:afterAutospacing="1" w:line="240" w:lineRule="auto"/>
+        <w:rPr>
+          <w:rFonts w:eastAsia="Times New Roman" w:cstheme="minorHAnsi"/>
+          <w:sz w:val="24"/>
+          <w:szCs w:val="24"/>
+          <w:lang w:eastAsia="en-AU"/>
+        </w:rPr>
+      </w:pPr>
+      <w:r>
+        <w:rPr>
+          <w:rFonts w:eastAsia="Times New Roman" w:cstheme="minorHAnsi"/>
+          <w:sz w:val="24"/>
+          <w:szCs w:val="24"/>
+          <w:lang w:eastAsia="en-AU"/>
+        </w:rPr>
+        <w:t xml:space="preserve">A custom exception, </w:t>
+      </w:r>
+      <w:proofErr w:type="spellStart"/>
+      <w:r>
+        <w:rPr>
+          <w:rFonts w:eastAsia="Times New Roman" w:cstheme="minorHAnsi"/>
+          <w:sz w:val="24"/>
+          <w:szCs w:val="24"/>
+          <w:lang w:eastAsia="en-AU"/>
+        </w:rPr>
+        <w:t>TimeoutException</w:t>
+      </w:r>
+      <w:proofErr w:type="spellEnd"/>
+      <w:r>
+        <w:rPr>
+          <w:rFonts w:eastAsia="Times New Roman" w:cstheme="minorHAnsi"/>
+          <w:sz w:val="24"/>
+          <w:szCs w:val="24"/>
+          <w:lang w:eastAsia="en-AU"/>
+        </w:rPr>
+        <w:t>, is defined to handle cases where the timeout decorator detects that the function has taken too long to execute. This ensures the error is caught and handled appropriately in the system.</w:t>
+      </w:r>
+    </w:p>
+    <w:p>
+      <w:pPr>
+        <w:spacing w:before="100" w:beforeAutospacing="1" w:after="100" w:afterAutospacing="1" w:line="240" w:lineRule="auto"/>
+        <w:rPr>
+          <w:rFonts w:eastAsia="Times New Roman" w:cstheme="minorHAnsi"/>
+          <w:sz w:val="24"/>
+          <w:szCs w:val="24"/>
+          <w:lang w:eastAsia="en-AU"/>
+        </w:rPr>
+      </w:pPr>
+    </w:p>
+    <w:p>
+      <w:pPr>
+        <w:spacing w:before="100" w:beforeAutospacing="1" w:after="100" w:afterAutospacing="1" w:line="240" w:lineRule="auto"/>
+        <w:outlineLvl w:val="3"/>
+        <w:rPr>
+          <w:rFonts w:eastAsia="Times New Roman" w:cstheme="minorHAnsi"/>
+          <w:b/>
+          <w:bCs/>
+          <w:sz w:val="24"/>
+          <w:szCs w:val="24"/>
+          <w:lang w:eastAsia="en-AU"/>
+        </w:rPr>
+      </w:pPr>
+      <w:r>
+        <w:rPr>
+          <w:rFonts w:eastAsia="Times New Roman" w:cstheme="minorHAnsi"/>
+          <w:b/>
+          <w:bCs/>
+          <w:sz w:val="24"/>
+          <w:szCs w:val="24"/>
+          <w:lang w:eastAsia="en-AU"/>
+        </w:rPr>
+        <w:lastRenderedPageBreak/>
+        <w:t xml:space="preserve">Class: </w:t>
+      </w:r>
+      <w:proofErr w:type="spellStart"/>
+      <w:r>
+        <w:rPr>
+          <w:rFonts w:eastAsia="Times New Roman" w:cstheme="minorHAnsi"/>
+          <w:b/>
+          <w:bCs/>
+          <w:sz w:val="24"/>
+          <w:szCs w:val="24"/>
+          <w:lang w:eastAsia="en-AU"/>
+        </w:rPr>
+        <w:t>TimeoutException</w:t>
+      </w:r>
+      <w:proofErr w:type="spellEnd"/>
+    </w:p>
+    <w:p>
+      <w:pPr>
+        <w:numPr>
+          <w:ilvl w:val="0"/>
+          <w:numId w:val="7"/>
+        </w:numPr>
+        <w:spacing w:before="100" w:beforeAutospacing="1" w:after="100" w:afterAutospacing="1" w:line="240" w:lineRule="auto"/>
+        <w:rPr>
+          <w:rFonts w:eastAsia="Times New Roman" w:cstheme="minorHAnsi"/>
+          <w:sz w:val="24"/>
+          <w:szCs w:val="24"/>
+          <w:lang w:eastAsia="en-AU"/>
+        </w:rPr>
+      </w:pPr>
+      <w:r>
+        <w:rPr>
+          <w:rFonts w:eastAsia="Times New Roman" w:cstheme="minorHAnsi"/>
+          <w:b/>
+          <w:bCs/>
+          <w:sz w:val="24"/>
+          <w:szCs w:val="24"/>
+          <w:lang w:eastAsia="en-AU"/>
+        </w:rPr>
+        <w:t>Purpose</w:t>
+      </w:r>
+      <w:r>
+        <w:rPr>
+          <w:rFonts w:eastAsia="Times New Roman" w:cstheme="minorHAnsi"/>
+          <w:sz w:val="24"/>
+          <w:szCs w:val="24"/>
+          <w:lang w:eastAsia="en-AU"/>
+        </w:rPr>
+        <w:t>: Custom exception to indicate that a function has timed out.</w:t>
+      </w:r>
+    </w:p>
+    <w:p>
+      <w:pPr>
+        <w:spacing w:before="100" w:beforeAutospacing="1" w:after="100" w:afterAutospacing="1" w:line="240" w:lineRule="auto"/>
+        <w:rPr>
+          <w:rFonts w:eastAsia="Times New Roman" w:cstheme="minorHAnsi"/>
+          <w:sz w:val="24"/>
+          <w:szCs w:val="24"/>
+          <w:lang w:eastAsia="en-AU"/>
+        </w:rPr>
+      </w:pPr>
+      <w:r>
+        <w:rPr>
+          <w:rFonts w:eastAsia="Times New Roman" w:cstheme="minorHAnsi"/>
+          <w:b/>
+          <w:bCs/>
+          <w:sz w:val="24"/>
+          <w:szCs w:val="24"/>
+          <w:lang w:eastAsia="en-AU"/>
+        </w:rPr>
+        <w:t>Code:</w:t>
+      </w:r>
+    </w:p>
+    <w:p>
+      <w:pPr>
+        <w:pBdr>
+          <w:top w:val="single" w:sz="4" w:space="1" w:color="auto"/>
+          <w:left w:val="single" w:sz="4" w:space="4" w:color="auto"/>
+          <w:bottom w:val="single" w:sz="4" w:space="1" w:color="auto"/>
+          <w:right w:val="single" w:sz="4" w:space="4" w:color="auto"/>
+        </w:pBdr>
+        <w:tabs>
+          <w:tab w:val="left" w:pos="916"/>
+          <w:tab w:val="left" w:pos="1832"/>
+          <w:tab w:val="left" w:pos="2748"/>
+          <w:tab w:val="left" w:pos="3664"/>
+          <w:tab w:val="left" w:pos="4580"/>
+          <w:tab w:val="left" w:pos="5496"/>
+          <w:tab w:val="left" w:pos="6412"/>
+          <w:tab w:val="left" w:pos="7328"/>
+          <w:tab w:val="left" w:pos="8244"/>
+          <w:tab w:val="left" w:pos="9160"/>
+          <w:tab w:val="left" w:pos="10076"/>
+          <w:tab w:val="left" w:pos="10992"/>
+          <w:tab w:val="left" w:pos="11908"/>
+          <w:tab w:val="left" w:pos="12824"/>
+          <w:tab w:val="left" w:pos="13740"/>
+          <w:tab w:val="left" w:pos="14656"/>
+        </w:tabs>
+        <w:spacing w:after="0" w:line="240" w:lineRule="auto"/>
+        <w:rPr>
+          <w:rFonts w:eastAsia="Times New Roman" w:cstheme="minorHAnsi"/>
+          <w:sz w:val="24"/>
+          <w:szCs w:val="24"/>
+          <w:lang w:eastAsia="en-AU"/>
+        </w:rPr>
+      </w:pPr>
+      <w:r>
+        <w:rPr>
+          <w:rFonts w:eastAsia="Times New Roman" w:cstheme="minorHAnsi"/>
+          <w:sz w:val="24"/>
+          <w:szCs w:val="24"/>
+          <w:lang w:eastAsia="en-AU"/>
+        </w:rPr>
+        <w:t xml:space="preserve">class </w:t>
+      </w:r>
+      <w:proofErr w:type="spellStart"/>
+      <w:proofErr w:type="gramStart"/>
+      <w:r>
+        <w:rPr>
+          <w:rFonts w:eastAsia="Times New Roman" w:cstheme="minorHAnsi"/>
+          <w:sz w:val="24"/>
+          <w:szCs w:val="24"/>
+          <w:lang w:eastAsia="en-AU"/>
+        </w:rPr>
+        <w:t>TimeoutException</w:t>
+      </w:r>
+      <w:proofErr w:type="spellEnd"/>
+      <w:r>
+        <w:rPr>
+          <w:rFonts w:eastAsia="Times New Roman" w:cstheme="minorHAnsi"/>
+          <w:sz w:val="24"/>
+          <w:szCs w:val="24"/>
+          <w:lang w:eastAsia="en-AU"/>
+        </w:rPr>
+        <w:t>(</w:t>
+      </w:r>
+      <w:proofErr w:type="gramEnd"/>
+      <w:r>
+        <w:rPr>
+          <w:rFonts w:eastAsia="Times New Roman" w:cstheme="minorHAnsi"/>
+          <w:sz w:val="24"/>
+          <w:szCs w:val="24"/>
+          <w:lang w:eastAsia="en-AU"/>
+        </w:rPr>
+        <w:t>Exception):</w:t>
+      </w:r>
+    </w:p>
+    <w:p>
+      <w:pPr>
+        <w:pBdr>
+          <w:top w:val="single" w:sz="4" w:space="1" w:color="auto"/>
+          <w:left w:val="single" w:sz="4" w:space="4" w:color="auto"/>
+          <w:bottom w:val="single" w:sz="4" w:space="1" w:color="auto"/>
+          <w:right w:val="single" w:sz="4" w:space="4" w:color="auto"/>
+        </w:pBdr>
+        <w:tabs>
+          <w:tab w:val="left" w:pos="916"/>
+          <w:tab w:val="left" w:pos="1832"/>
+          <w:tab w:val="left" w:pos="2748"/>
+          <w:tab w:val="left" w:pos="3664"/>
+          <w:tab w:val="left" w:pos="4580"/>
+          <w:tab w:val="left" w:pos="5496"/>
+          <w:tab w:val="left" w:pos="6412"/>
+          <w:tab w:val="left" w:pos="7328"/>
+          <w:tab w:val="left" w:pos="8244"/>
+          <w:tab w:val="left" w:pos="9160"/>
+          <w:tab w:val="left" w:pos="10076"/>
+          <w:tab w:val="left" w:pos="10992"/>
+          <w:tab w:val="left" w:pos="11908"/>
+          <w:tab w:val="left" w:pos="12824"/>
+          <w:tab w:val="left" w:pos="13740"/>
+          <w:tab w:val="left" w:pos="14656"/>
+        </w:tabs>
+        <w:spacing w:after="0" w:line="240" w:lineRule="auto"/>
+        <w:rPr>
+          <w:rFonts w:eastAsia="Times New Roman" w:cstheme="minorHAnsi"/>
+          <w:sz w:val="24"/>
+          <w:szCs w:val="24"/>
+          <w:lang w:eastAsia="en-AU"/>
+        </w:rPr>
+      </w:pPr>
+      <w:r>
+        <w:rPr>
+          <w:rFonts w:eastAsia="Times New Roman" w:cstheme="minorHAnsi"/>
+          <w:sz w:val="24"/>
+          <w:szCs w:val="24"/>
+          <w:lang w:eastAsia="en-AU"/>
+        </w:rPr>
+        <w:t xml:space="preserve">    """Customized </w:t>
+      </w:r>
+      <w:proofErr w:type="spellStart"/>
+      <w:r>
+        <w:rPr>
+          <w:rFonts w:eastAsia="Times New Roman" w:cstheme="minorHAnsi"/>
+          <w:sz w:val="24"/>
+          <w:szCs w:val="24"/>
+          <w:lang w:eastAsia="en-AU"/>
+        </w:rPr>
+        <w:t>TimeoutException</w:t>
+      </w:r>
+      <w:proofErr w:type="spellEnd"/>
+      <w:r>
+        <w:rPr>
+          <w:rFonts w:eastAsia="Times New Roman" w:cstheme="minorHAnsi"/>
+          <w:sz w:val="24"/>
+          <w:szCs w:val="24"/>
+          <w:lang w:eastAsia="en-AU"/>
+        </w:rPr>
+        <w:t>"""</w:t>
+      </w:r>
+    </w:p>
+    <w:p>
+      <w:pPr>
+        <w:pBdr>
+          <w:top w:val="single" w:sz="4" w:space="1" w:color="auto"/>
+          <w:left w:val="single" w:sz="4" w:space="4" w:color="auto"/>
+          <w:bottom w:val="single" w:sz="4" w:space="1" w:color="auto"/>
+          <w:right w:val="single" w:sz="4" w:space="4" w:color="auto"/>
+        </w:pBdr>
+        <w:tabs>
+          <w:tab w:val="left" w:pos="916"/>
+          <w:tab w:val="left" w:pos="1832"/>
+          <w:tab w:val="left" w:pos="2748"/>
+          <w:tab w:val="left" w:pos="3664"/>
+          <w:tab w:val="left" w:pos="4580"/>
+          <w:tab w:val="left" w:pos="5496"/>
+          <w:tab w:val="left" w:pos="6412"/>
+          <w:tab w:val="left" w:pos="7328"/>
+          <w:tab w:val="left" w:pos="8244"/>
+          <w:tab w:val="left" w:pos="9160"/>
+          <w:tab w:val="left" w:pos="10076"/>
+          <w:tab w:val="left" w:pos="10992"/>
+          <w:tab w:val="left" w:pos="11908"/>
+          <w:tab w:val="left" w:pos="12824"/>
+          <w:tab w:val="left" w:pos="13740"/>
+          <w:tab w:val="left" w:pos="14656"/>
+        </w:tabs>
+        <w:spacing w:after="0" w:line="240" w:lineRule="auto"/>
+        <w:rPr>
+          <w:rFonts w:eastAsia="Times New Roman" w:cstheme="minorHAnsi"/>
+          <w:sz w:val="24"/>
+          <w:szCs w:val="24"/>
+          <w:lang w:eastAsia="en-AU"/>
+        </w:rPr>
+      </w:pPr>
+      <w:r>
+        <w:rPr>
+          <w:rFonts w:eastAsia="Times New Roman" w:cstheme="minorHAnsi"/>
+          <w:sz w:val="24"/>
+          <w:szCs w:val="24"/>
+          <w:lang w:eastAsia="en-AU"/>
+        </w:rPr>
+        <w:t xml:space="preserve">    </w:t>
+      </w:r>
+      <w:r>
+        <w:rPr>
+          <w:rFonts w:eastAsia="Times New Roman" w:cstheme="minorHAnsi"/>
+          <w:sz w:val="24"/>
+          <w:szCs w:val="24"/>
+          <w:lang w:eastAsia="en-AU"/>
+        </w:rPr>
+        <w:t>P</w:t>
+      </w:r>
+      <w:r>
+        <w:rPr>
+          <w:rFonts w:eastAsia="Times New Roman" w:cstheme="minorHAnsi"/>
+          <w:sz w:val="24"/>
+          <w:szCs w:val="24"/>
+          <w:lang w:eastAsia="en-AU"/>
+        </w:rPr>
+        <w:t>ass</w:t>
+      </w:r>
+    </w:p>
+    <w:p>
+      <w:pPr>
+        <w:spacing w:before="100" w:beforeAutospacing="1" w:after="100" w:afterAutospacing="1" w:line="240" w:lineRule="auto"/>
         <w:outlineLvl w:val="1"/>
         <w:rPr>
           <w:rFonts w:eastAsia="Times New Roman" w:cstheme="minorHAnsi"/>
@@ -3470,6 +4992,307 @@
           <w:lang w:eastAsia="en-AU"/>
         </w:rPr>
         <w:t>3. Error Handling</w:t>
+      </w:r>
+    </w:p>
+    <w:p>
+      <w:pPr>
+        <w:spacing w:before="100" w:beforeAutospacing="1" w:after="100" w:afterAutospacing="1" w:line="240" w:lineRule="auto"/>
+        <w:rPr>
+          <w:rFonts w:eastAsia="Times New Roman" w:cstheme="minorHAnsi"/>
+          <w:sz w:val="24"/>
+          <w:szCs w:val="24"/>
+          <w:lang w:eastAsia="en-AU"/>
+        </w:rPr>
+      </w:pPr>
+      <w:r>
+        <w:rPr>
+          <w:rFonts w:eastAsia="Times New Roman" w:cstheme="minorHAnsi"/>
+          <w:sz w:val="24"/>
+          <w:szCs w:val="24"/>
+          <w:lang w:eastAsia="en-AU"/>
+        </w:rPr>
+        <w:t>The utility functions are equipped with robust error handling mechanisms:</w:t>
+      </w:r>
+    </w:p>
+    <w:p>
+      <w:pPr>
+        <w:numPr>
+          <w:ilvl w:val="0"/>
+          <w:numId w:val="8"/>
+        </w:numPr>
+        <w:spacing w:before="100" w:beforeAutospacing="1" w:after="100" w:afterAutospacing="1" w:line="240" w:lineRule="auto"/>
+        <w:rPr>
+          <w:rFonts w:eastAsia="Times New Roman" w:cstheme="minorHAnsi"/>
+          <w:sz w:val="24"/>
+          <w:szCs w:val="24"/>
+          <w:lang w:eastAsia="en-AU"/>
+        </w:rPr>
+      </w:pPr>
+      <w:r>
+        <w:rPr>
+          <w:rFonts w:eastAsia="Times New Roman" w:cstheme="minorHAnsi"/>
+          <w:b/>
+          <w:bCs/>
+          <w:sz w:val="24"/>
+          <w:szCs w:val="24"/>
+          <w:lang w:eastAsia="en-AU"/>
+        </w:rPr>
+        <w:t>Invalid Argument Handling</w:t>
+      </w:r>
+      <w:r>
+        <w:rPr>
+          <w:rFonts w:eastAsia="Times New Roman" w:cstheme="minorHAnsi"/>
+          <w:sz w:val="24"/>
+          <w:szCs w:val="24"/>
+          <w:lang w:eastAsia="en-AU"/>
+        </w:rPr>
+        <w:t>:</w:t>
+      </w:r>
+    </w:p>
+    <w:p>
+      <w:pPr>
+        <w:numPr>
+          <w:ilvl w:val="1"/>
+          <w:numId w:val="8"/>
+        </w:numPr>
+        <w:spacing w:before="100" w:beforeAutospacing="1" w:after="100" w:afterAutospacing="1" w:line="240" w:lineRule="auto"/>
+        <w:rPr>
+          <w:rFonts w:eastAsia="Times New Roman" w:cstheme="minorHAnsi"/>
+          <w:sz w:val="24"/>
+          <w:szCs w:val="24"/>
+          <w:lang w:eastAsia="en-AU"/>
+        </w:rPr>
+      </w:pPr>
+      <w:r>
+        <w:rPr>
+          <w:rFonts w:eastAsia="Times New Roman" w:cstheme="minorHAnsi"/>
+          <w:sz w:val="24"/>
+          <w:szCs w:val="24"/>
+          <w:lang w:eastAsia="en-AU"/>
+        </w:rPr>
+        <w:t xml:space="preserve">The system checks whether the provided file is a valid image file using </w:t>
+      </w:r>
+      <w:proofErr w:type="spellStart"/>
+      <w:r>
+        <w:rPr>
+          <w:rFonts w:eastAsia="Times New Roman" w:cstheme="minorHAnsi"/>
+          <w:sz w:val="24"/>
+          <w:szCs w:val="24"/>
+          <w:lang w:eastAsia="en-AU"/>
+        </w:rPr>
+        <w:t>is_valid_</w:t>
+      </w:r>
+      <w:proofErr w:type="gramStart"/>
+      <w:r>
+        <w:rPr>
+          <w:rFonts w:eastAsia="Times New Roman" w:cstheme="minorHAnsi"/>
+          <w:sz w:val="24"/>
+          <w:szCs w:val="24"/>
+          <w:lang w:eastAsia="en-AU"/>
+        </w:rPr>
+        <w:t>image</w:t>
+      </w:r>
+      <w:proofErr w:type="spellEnd"/>
+      <w:r>
+        <w:rPr>
+          <w:rFonts w:eastAsia="Times New Roman" w:cstheme="minorHAnsi"/>
+          <w:sz w:val="24"/>
+          <w:szCs w:val="24"/>
+          <w:lang w:eastAsia="en-AU"/>
+        </w:rPr>
+        <w:t>(</w:t>
+      </w:r>
+      <w:proofErr w:type="gramEnd"/>
+      <w:r>
+        <w:rPr>
+          <w:rFonts w:eastAsia="Times New Roman" w:cstheme="minorHAnsi"/>
+          <w:sz w:val="24"/>
+          <w:szCs w:val="24"/>
+          <w:lang w:eastAsia="en-AU"/>
+        </w:rPr>
+        <w:t>).</w:t>
+      </w:r>
+    </w:p>
+    <w:p>
+      <w:pPr>
+        <w:numPr>
+          <w:ilvl w:val="1"/>
+          <w:numId w:val="8"/>
+        </w:numPr>
+        <w:spacing w:before="100" w:beforeAutospacing="1" w:after="100" w:afterAutospacing="1" w:line="240" w:lineRule="auto"/>
+        <w:rPr>
+          <w:rFonts w:eastAsia="Times New Roman" w:cstheme="minorHAnsi"/>
+          <w:sz w:val="24"/>
+          <w:szCs w:val="24"/>
+          <w:lang w:eastAsia="en-AU"/>
+        </w:rPr>
+      </w:pPr>
+      <w:r>
+        <w:rPr>
+          <w:rFonts w:eastAsia="Times New Roman" w:cstheme="minorHAnsi"/>
+          <w:sz w:val="24"/>
+          <w:szCs w:val="24"/>
+          <w:lang w:eastAsia="en-AU"/>
+        </w:rPr>
+        <w:t>If the file path is invalid or the image is corrupted, an error message is displayed, and the function returns early, preventing further execution.</w:t>
+      </w:r>
+    </w:p>
+    <w:p>
+      <w:pPr>
+        <w:numPr>
+          <w:ilvl w:val="0"/>
+          <w:numId w:val="8"/>
+        </w:numPr>
+        <w:spacing w:before="100" w:beforeAutospacing="1" w:after="100" w:afterAutospacing="1" w:line="240" w:lineRule="auto"/>
+        <w:rPr>
+          <w:rFonts w:eastAsia="Times New Roman" w:cstheme="minorHAnsi"/>
+          <w:sz w:val="24"/>
+          <w:szCs w:val="24"/>
+          <w:lang w:eastAsia="en-AU"/>
+        </w:rPr>
+      </w:pPr>
+      <w:r>
+        <w:rPr>
+          <w:rFonts w:eastAsia="Times New Roman" w:cstheme="minorHAnsi"/>
+          <w:b/>
+          <w:bCs/>
+          <w:sz w:val="24"/>
+          <w:szCs w:val="24"/>
+          <w:lang w:eastAsia="en-AU"/>
+        </w:rPr>
+        <w:t>Timeout Handling</w:t>
+      </w:r>
+      <w:r>
+        <w:rPr>
+          <w:rFonts w:eastAsia="Times New Roman" w:cstheme="minorHAnsi"/>
+          <w:sz w:val="24"/>
+          <w:szCs w:val="24"/>
+          <w:lang w:eastAsia="en-AU"/>
+        </w:rPr>
+        <w:t>:</w:t>
+      </w:r>
+    </w:p>
+    <w:p>
+      <w:pPr>
+        <w:numPr>
+          <w:ilvl w:val="1"/>
+          <w:numId w:val="8"/>
+        </w:numPr>
+        <w:spacing w:before="100" w:beforeAutospacing="1" w:after="100" w:afterAutospacing="1" w:line="240" w:lineRule="auto"/>
+        <w:rPr>
+          <w:rFonts w:eastAsia="Times New Roman" w:cstheme="minorHAnsi"/>
+          <w:sz w:val="24"/>
+          <w:szCs w:val="24"/>
+          <w:lang w:eastAsia="en-AU"/>
+        </w:rPr>
+      </w:pPr>
+      <w:r>
+        <w:rPr>
+          <w:rFonts w:eastAsia="Times New Roman" w:cstheme="minorHAnsi"/>
+          <w:sz w:val="24"/>
+          <w:szCs w:val="24"/>
+          <w:lang w:eastAsia="en-AU"/>
+        </w:rPr>
+        <w:t xml:space="preserve">The </w:t>
+      </w:r>
+      <w:proofErr w:type="gramStart"/>
+      <w:r>
+        <w:rPr>
+          <w:rFonts w:eastAsia="Times New Roman" w:cstheme="minorHAnsi"/>
+          <w:sz w:val="24"/>
+          <w:szCs w:val="24"/>
+          <w:lang w:eastAsia="en-AU"/>
+        </w:rPr>
+        <w:t>timeout(</w:t>
+      </w:r>
+      <w:proofErr w:type="gramEnd"/>
+      <w:r>
+        <w:rPr>
+          <w:rFonts w:eastAsia="Times New Roman" w:cstheme="minorHAnsi"/>
+          <w:sz w:val="24"/>
+          <w:szCs w:val="24"/>
+          <w:lang w:eastAsia="en-AU"/>
+        </w:rPr>
+        <w:t xml:space="preserve">) decorator handles cases where API requests take longer than expected by raising a </w:t>
+      </w:r>
+      <w:proofErr w:type="spellStart"/>
+      <w:r>
+        <w:rPr>
+          <w:rFonts w:eastAsia="Times New Roman" w:cstheme="minorHAnsi"/>
+          <w:sz w:val="24"/>
+          <w:szCs w:val="24"/>
+          <w:lang w:eastAsia="en-AU"/>
+        </w:rPr>
+        <w:t>TimeoutException</w:t>
+      </w:r>
+      <w:proofErr w:type="spellEnd"/>
+      <w:r>
+        <w:rPr>
+          <w:rFonts w:eastAsia="Times New Roman" w:cstheme="minorHAnsi"/>
+          <w:sz w:val="24"/>
+          <w:szCs w:val="24"/>
+          <w:lang w:eastAsia="en-AU"/>
+        </w:rPr>
+        <w:t>. This prevents the system from becoming unresponsive during long waits.</w:t>
+      </w:r>
+    </w:p>
+    <w:p>
+      <w:pPr>
+        <w:numPr>
+          <w:ilvl w:val="0"/>
+          <w:numId w:val="8"/>
+        </w:numPr>
+        <w:spacing w:before="100" w:beforeAutospacing="1" w:after="100" w:afterAutospacing="1" w:line="240" w:lineRule="auto"/>
+        <w:rPr>
+          <w:rFonts w:eastAsia="Times New Roman" w:cstheme="minorHAnsi"/>
+          <w:sz w:val="24"/>
+          <w:szCs w:val="24"/>
+          <w:lang w:eastAsia="en-AU"/>
+        </w:rPr>
+      </w:pPr>
+      <w:r>
+        <w:rPr>
+          <w:rFonts w:eastAsia="Times New Roman" w:cstheme="minorHAnsi"/>
+          <w:b/>
+          <w:bCs/>
+          <w:sz w:val="24"/>
+          <w:szCs w:val="24"/>
+          <w:lang w:eastAsia="en-AU"/>
+        </w:rPr>
+        <w:t>General Exceptions</w:t>
+      </w:r>
+      <w:r>
+        <w:rPr>
+          <w:rFonts w:eastAsia="Times New Roman" w:cstheme="minorHAnsi"/>
+          <w:sz w:val="24"/>
+          <w:szCs w:val="24"/>
+          <w:lang w:eastAsia="en-AU"/>
+        </w:rPr>
+        <w:t>:</w:t>
+      </w:r>
+    </w:p>
+    <w:p>
+      <w:pPr>
+        <w:numPr>
+          <w:ilvl w:val="1"/>
+          <w:numId w:val="8"/>
+        </w:numPr>
+        <w:spacing w:before="100" w:beforeAutospacing="1" w:after="100" w:afterAutospacing="1" w:line="240" w:lineRule="auto"/>
+        <w:rPr>
+          <w:rFonts w:eastAsia="Times New Roman" w:cstheme="minorHAnsi"/>
+          <w:sz w:val="24"/>
+          <w:szCs w:val="24"/>
+          <w:lang w:eastAsia="en-AU"/>
+        </w:rPr>
+      </w:pPr>
+      <w:r>
+        <w:rPr>
+          <w:rFonts w:eastAsia="Times New Roman" w:cstheme="minorHAnsi"/>
+          <w:sz w:val="24"/>
+          <w:szCs w:val="24"/>
+          <w:lang w:eastAsia="en-AU"/>
+        </w:rPr>
+        <w:t>General exceptions in the decorated function are caught and re-raised to provide detailed error messages to the user.</w:t>
       </w:r>
     </w:p>
     <w:p>
@@ -4284,6 +6107,272 @@
     <w:nsid w:val="5E30115A"/>
     <w:multiLevelType w:val="multilevel"/>
     <w:tmpl w:val="A518F1E6"/>
+    <w:lvl w:ilvl="0">
+      <w:start w:val="1"/>
+      <w:numFmt w:val="bullet"/>
+      <w:lvlText w:val=""/>
+      <w:lvlJc w:val="left"/>
+      <w:pPr>
+        <w:tabs>
+          <w:tab w:val="num" w:pos="720"/>
+        </w:tabs>
+        <w:ind w:left="720" w:hanging="360"/>
+      </w:pPr>
+      <w:rPr>
+        <w:rFonts w:ascii="Symbol" w:hAnsi="Symbol" w:hint="default"/>
+        <w:sz w:val="20"/>
+      </w:rPr>
+    </w:lvl>
+    <w:lvl w:ilvl="1" w:tentative="1">
+      <w:start w:val="1"/>
+      <w:numFmt w:val="bullet"/>
+      <w:lvlText w:val="o"/>
+      <w:lvlJc w:val="left"/>
+      <w:pPr>
+        <w:tabs>
+          <w:tab w:val="num" w:pos="1440"/>
+        </w:tabs>
+        <w:ind w:left="1440" w:hanging="360"/>
+      </w:pPr>
+      <w:rPr>
+        <w:rFonts w:ascii="Courier New" w:hAnsi="Courier New" w:hint="default"/>
+        <w:sz w:val="20"/>
+      </w:rPr>
+    </w:lvl>
+    <w:lvl w:ilvl="2" w:tentative="1">
+      <w:start w:val="1"/>
+      <w:numFmt w:val="bullet"/>
+      <w:lvlText w:val=""/>
+      <w:lvlJc w:val="left"/>
+      <w:pPr>
+        <w:tabs>
+          <w:tab w:val="num" w:pos="2160"/>
+        </w:tabs>
+        <w:ind w:left="2160" w:hanging="360"/>
+      </w:pPr>
+      <w:rPr>
+        <w:rFonts w:ascii="Wingdings" w:hAnsi="Wingdings" w:hint="default"/>
+        <w:sz w:val="20"/>
+      </w:rPr>
+    </w:lvl>
+    <w:lvl w:ilvl="3" w:tentative="1">
+      <w:start w:val="1"/>
+      <w:numFmt w:val="bullet"/>
+      <w:lvlText w:val=""/>
+      <w:lvlJc w:val="left"/>
+      <w:pPr>
+        <w:tabs>
+          <w:tab w:val="num" w:pos="2880"/>
+        </w:tabs>
+        <w:ind w:left="2880" w:hanging="360"/>
+      </w:pPr>
+      <w:rPr>
+        <w:rFonts w:ascii="Wingdings" w:hAnsi="Wingdings" w:hint="default"/>
+        <w:sz w:val="20"/>
+      </w:rPr>
+    </w:lvl>
+    <w:lvl w:ilvl="4" w:tentative="1">
+      <w:start w:val="1"/>
+      <w:numFmt w:val="bullet"/>
+      <w:lvlText w:val=""/>
+      <w:lvlJc w:val="left"/>
+      <w:pPr>
+        <w:tabs>
+          <w:tab w:val="num" w:pos="3600"/>
+        </w:tabs>
+        <w:ind w:left="3600" w:hanging="360"/>
+      </w:pPr>
+      <w:rPr>
+        <w:rFonts w:ascii="Wingdings" w:hAnsi="Wingdings" w:hint="default"/>
+        <w:sz w:val="20"/>
+      </w:rPr>
+    </w:lvl>
+    <w:lvl w:ilvl="5" w:tentative="1">
+      <w:start w:val="1"/>
+      <w:numFmt w:val="bullet"/>
+      <w:lvlText w:val=""/>
+      <w:lvlJc w:val="left"/>
+      <w:pPr>
+        <w:tabs>
+          <w:tab w:val="num" w:pos="4320"/>
+        </w:tabs>
+        <w:ind w:left="4320" w:hanging="360"/>
+      </w:pPr>
+      <w:rPr>
+        <w:rFonts w:ascii="Wingdings" w:hAnsi="Wingdings" w:hint="default"/>
+        <w:sz w:val="20"/>
+      </w:rPr>
+    </w:lvl>
+    <w:lvl w:ilvl="6" w:tentative="1">
+      <w:start w:val="1"/>
+      <w:numFmt w:val="bullet"/>
+      <w:lvlText w:val=""/>
+      <w:lvlJc w:val="left"/>
+      <w:pPr>
+        <w:tabs>
+          <w:tab w:val="num" w:pos="5040"/>
+        </w:tabs>
+        <w:ind w:left="5040" w:hanging="360"/>
+      </w:pPr>
+      <w:rPr>
+        <w:rFonts w:ascii="Wingdings" w:hAnsi="Wingdings" w:hint="default"/>
+        <w:sz w:val="20"/>
+      </w:rPr>
+    </w:lvl>
+    <w:lvl w:ilvl="7" w:tentative="1">
+      <w:start w:val="1"/>
+      <w:numFmt w:val="bullet"/>
+      <w:lvlText w:val=""/>
+      <w:lvlJc w:val="left"/>
+      <w:pPr>
+        <w:tabs>
+          <w:tab w:val="num" w:pos="5760"/>
+        </w:tabs>
+        <w:ind w:left="5760" w:hanging="360"/>
+      </w:pPr>
+      <w:rPr>
+        <w:rFonts w:ascii="Wingdings" w:hAnsi="Wingdings" w:hint="default"/>
+        <w:sz w:val="20"/>
+      </w:rPr>
+    </w:lvl>
+    <w:lvl w:ilvl="8" w:tentative="1">
+      <w:start w:val="1"/>
+      <w:numFmt w:val="bullet"/>
+      <w:lvlText w:val=""/>
+      <w:lvlJc w:val="left"/>
+      <w:pPr>
+        <w:tabs>
+          <w:tab w:val="num" w:pos="6480"/>
+        </w:tabs>
+        <w:ind w:left="6480" w:hanging="360"/>
+      </w:pPr>
+      <w:rPr>
+        <w:rFonts w:ascii="Wingdings" w:hAnsi="Wingdings" w:hint="default"/>
+        <w:sz w:val="20"/>
+      </w:rPr>
+    </w:lvl>
+  </w:abstractNum>
+  <w:abstractNum w:abstractNumId="6" w15:restartNumberingAfterBreak="0">
+    <w:nsid w:val="71104207"/>
+    <w:multiLevelType w:val="multilevel"/>
+    <w:tmpl w:val="79566AAC"/>
+    <w:lvl w:ilvl="0">
+      <w:start w:val="1"/>
+      <w:numFmt w:val="decimal"/>
+      <w:lvlText w:val="%1."/>
+      <w:lvlJc w:val="left"/>
+      <w:pPr>
+        <w:tabs>
+          <w:tab w:val="num" w:pos="720"/>
+        </w:tabs>
+        <w:ind w:left="720" w:hanging="360"/>
+      </w:pPr>
+    </w:lvl>
+    <w:lvl w:ilvl="1">
+      <w:start w:val="1"/>
+      <w:numFmt w:val="bullet"/>
+      <w:lvlText w:val="o"/>
+      <w:lvlJc w:val="left"/>
+      <w:pPr>
+        <w:tabs>
+          <w:tab w:val="num" w:pos="1440"/>
+        </w:tabs>
+        <w:ind w:left="1440" w:hanging="360"/>
+      </w:pPr>
+      <w:rPr>
+        <w:rFonts w:ascii="Courier New" w:hAnsi="Courier New" w:hint="default"/>
+        <w:sz w:val="20"/>
+      </w:rPr>
+    </w:lvl>
+    <w:lvl w:ilvl="2" w:tentative="1">
+      <w:start w:val="1"/>
+      <w:numFmt w:val="decimal"/>
+      <w:lvlText w:val="%3."/>
+      <w:lvlJc w:val="left"/>
+      <w:pPr>
+        <w:tabs>
+          <w:tab w:val="num" w:pos="2160"/>
+        </w:tabs>
+        <w:ind w:left="2160" w:hanging="360"/>
+      </w:pPr>
+    </w:lvl>
+    <w:lvl w:ilvl="3" w:tentative="1">
+      <w:start w:val="1"/>
+      <w:numFmt w:val="decimal"/>
+      <w:lvlText w:val="%4."/>
+      <w:lvlJc w:val="left"/>
+      <w:pPr>
+        <w:tabs>
+          <w:tab w:val="num" w:pos="2880"/>
+        </w:tabs>
+        <w:ind w:left="2880" w:hanging="360"/>
+      </w:pPr>
+    </w:lvl>
+    <w:lvl w:ilvl="4" w:tentative="1">
+      <w:start w:val="1"/>
+      <w:numFmt w:val="decimal"/>
+      <w:lvlText w:val="%5."/>
+      <w:lvlJc w:val="left"/>
+      <w:pPr>
+        <w:tabs>
+          <w:tab w:val="num" w:pos="3600"/>
+        </w:tabs>
+        <w:ind w:left="3600" w:hanging="360"/>
+      </w:pPr>
+    </w:lvl>
+    <w:lvl w:ilvl="5" w:tentative="1">
+      <w:start w:val="1"/>
+      <w:numFmt w:val="decimal"/>
+      <w:lvlText w:val="%6."/>
+      <w:lvlJc w:val="left"/>
+      <w:pPr>
+        <w:tabs>
+          <w:tab w:val="num" w:pos="4320"/>
+        </w:tabs>
+        <w:ind w:left="4320" w:hanging="360"/>
+      </w:pPr>
+    </w:lvl>
+    <w:lvl w:ilvl="6" w:tentative="1">
+      <w:start w:val="1"/>
+      <w:numFmt w:val="decimal"/>
+      <w:lvlText w:val="%7."/>
+      <w:lvlJc w:val="left"/>
+      <w:pPr>
+        <w:tabs>
+          <w:tab w:val="num" w:pos="5040"/>
+        </w:tabs>
+        <w:ind w:left="5040" w:hanging="360"/>
+      </w:pPr>
+    </w:lvl>
+    <w:lvl w:ilvl="7" w:tentative="1">
+      <w:start w:val="1"/>
+      <w:numFmt w:val="decimal"/>
+      <w:lvlText w:val="%8."/>
+      <w:lvlJc w:val="left"/>
+      <w:pPr>
+        <w:tabs>
+          <w:tab w:val="num" w:pos="5760"/>
+        </w:tabs>
+        <w:ind w:left="5760" w:hanging="360"/>
+      </w:pPr>
+    </w:lvl>
+    <w:lvl w:ilvl="8" w:tentative="1">
+      <w:start w:val="1"/>
+      <w:numFmt w:val="decimal"/>
+      <w:lvlText w:val="%9."/>
+      <w:lvlJc w:val="left"/>
+      <w:pPr>
+        <w:tabs>
+          <w:tab w:val="num" w:pos="6480"/>
+        </w:tabs>
+        <w:ind w:left="6480" w:hanging="360"/>
+      </w:pPr>
+    </w:lvl>
+  </w:abstractNum>
+  <w:abstractNum w:abstractNumId="7" w15:restartNumberingAfterBreak="0">
+    <w:nsid w:val="778570F2"/>
+    <w:multiLevelType w:val="multilevel"/>
+    <w:tmpl w:val="67860DEE"/>
     <w:lvl w:ilvl="0">
       <w:start w:val="1"/>
       <w:numFmt w:val="bullet"/>
@@ -4446,6 +6535,12 @@
   </w:num>
   <w:num w:numId="6">
     <w:abstractNumId w:val="5"/>
+  </w:num>
+  <w:num w:numId="7">
+    <w:abstractNumId w:val="7"/>
+  </w:num>
+  <w:num w:numId="8">
+    <w:abstractNumId w:val="6"/>
   </w:num>
 </w:numbering>
 </file>

</xml_diff>

<commit_message>
Added Intergration with Gemini
</commit_message>
<xml_diff>
--- a/Project Documents/Sprints/Sprint 1/Technical Document.docx
+++ b/Project Documents/Sprints/Sprint 1/Technical Document.docx
@@ -4948,25 +4948,7 @@
           <w:szCs w:val="24"/>
           <w:lang w:eastAsia="en-AU"/>
         </w:rPr>
-        <w:t xml:space="preserve">    </w:t>
-      </w:r>
-      <w:r>
-        <w:rPr>
-          <w:rFonts w:eastAsia="Times New Roman" w:cstheme="minorHAnsi"/>
-          <w:sz w:val="24"/>
-          <w:szCs w:val="24"/>
-          <w:lang w:eastAsia="en-AU"/>
-        </w:rPr>
-        <w:t>P</w:t>
-      </w:r>
-      <w:r>
-        <w:rPr>
-          <w:rFonts w:eastAsia="Times New Roman" w:cstheme="minorHAnsi"/>
-          <w:sz w:val="24"/>
-          <w:szCs w:val="24"/>
-          <w:lang w:eastAsia="en-AU"/>
-        </w:rPr>
-        <w:t>ass</w:t>
+        <w:t xml:space="preserve">    Pass</w:t>
       </w:r>
     </w:p>
     <w:p>
@@ -5318,6 +5300,1331 @@
           <w:lang w:eastAsia="en-AU"/>
         </w:rPr>
         <w:t>4. Integration with the Gemini AI Model</w:t>
+      </w:r>
+    </w:p>
+    <w:p>
+      <w:pPr>
+        <w:spacing w:before="100" w:beforeAutospacing="1" w:after="100" w:afterAutospacing="1" w:line="240" w:lineRule="auto"/>
+        <w:rPr>
+          <w:rFonts w:eastAsia="Times New Roman" w:cstheme="minorHAnsi"/>
+          <w:sz w:val="24"/>
+          <w:szCs w:val="24"/>
+          <w:lang w:eastAsia="en-AU"/>
+        </w:rPr>
+      </w:pPr>
+      <w:r>
+        <w:rPr>
+          <w:rFonts w:eastAsia="Times New Roman" w:cstheme="minorHAnsi"/>
+          <w:sz w:val="24"/>
+          <w:szCs w:val="24"/>
+          <w:lang w:eastAsia="en-AU"/>
+        </w:rPr>
+        <w:t>The above utilities are integrated into the AI model content generation process, where user input (prompt and optional image) is passed to the model. The system ensures that:</w:t>
+      </w:r>
+    </w:p>
+    <w:p>
+      <w:pPr>
+        <w:numPr>
+          <w:ilvl w:val="0"/>
+          <w:numId w:val="9"/>
+        </w:numPr>
+        <w:spacing w:before="100" w:beforeAutospacing="1" w:after="100" w:afterAutospacing="1" w:line="240" w:lineRule="auto"/>
+        <w:rPr>
+          <w:rFonts w:eastAsia="Times New Roman" w:cstheme="minorHAnsi"/>
+          <w:sz w:val="24"/>
+          <w:szCs w:val="24"/>
+          <w:lang w:eastAsia="en-AU"/>
+        </w:rPr>
+      </w:pPr>
+      <w:r>
+        <w:rPr>
+          <w:rFonts w:eastAsia="Times New Roman" w:cstheme="minorHAnsi"/>
+          <w:sz w:val="24"/>
+          <w:szCs w:val="24"/>
+          <w:lang w:eastAsia="en-AU"/>
+        </w:rPr>
+        <w:t>The input image is valid and exists.</w:t>
+      </w:r>
+    </w:p>
+    <w:p>
+      <w:pPr>
+        <w:numPr>
+          <w:ilvl w:val="0"/>
+          <w:numId w:val="9"/>
+        </w:numPr>
+        <w:spacing w:before="100" w:beforeAutospacing="1" w:after="100" w:afterAutospacing="1" w:line="240" w:lineRule="auto"/>
+        <w:rPr>
+          <w:rFonts w:eastAsia="Times New Roman" w:cstheme="minorHAnsi"/>
+          <w:sz w:val="24"/>
+          <w:szCs w:val="24"/>
+          <w:lang w:eastAsia="en-AU"/>
+        </w:rPr>
+      </w:pPr>
+      <w:r>
+        <w:rPr>
+          <w:rFonts w:eastAsia="Times New Roman" w:cstheme="minorHAnsi"/>
+          <w:sz w:val="24"/>
+          <w:szCs w:val="24"/>
+          <w:lang w:eastAsia="en-AU"/>
+        </w:rPr>
+        <w:t>The content generation process times out if the AI call takes longer than 20 seconds.</w:t>
+      </w:r>
+    </w:p>
+    <w:p>
+      <w:pPr>
+        <w:numPr>
+          <w:ilvl w:val="0"/>
+          <w:numId w:val="9"/>
+        </w:numPr>
+        <w:spacing w:before="100" w:beforeAutospacing="1" w:after="100" w:afterAutospacing="1" w:line="240" w:lineRule="auto"/>
+        <w:rPr>
+          <w:rFonts w:eastAsia="Times New Roman" w:cstheme="minorHAnsi"/>
+          <w:sz w:val="24"/>
+          <w:szCs w:val="24"/>
+          <w:lang w:eastAsia="en-AU"/>
+        </w:rPr>
+      </w:pPr>
+      <w:r>
+        <w:rPr>
+          <w:rFonts w:eastAsia="Times New Roman" w:cstheme="minorHAnsi"/>
+          <w:sz w:val="24"/>
+          <w:szCs w:val="24"/>
+          <w:lang w:eastAsia="en-AU"/>
+        </w:rPr>
+        <w:t>Errors are appropriately handled and communicated to the user.</w:t>
+      </w:r>
+    </w:p>
+    <w:p>
+      <w:pPr>
+        <w:spacing w:before="100" w:beforeAutospacing="1" w:after="100" w:afterAutospacing="1" w:line="240" w:lineRule="auto"/>
+        <w:outlineLvl w:val="2"/>
+        <w:rPr>
+          <w:rFonts w:eastAsia="Times New Roman" w:cstheme="minorHAnsi"/>
+          <w:b/>
+          <w:bCs/>
+          <w:sz w:val="24"/>
+          <w:szCs w:val="24"/>
+          <w:lang w:eastAsia="en-AU"/>
+        </w:rPr>
+      </w:pPr>
+      <w:r>
+        <w:rPr>
+          <w:rFonts w:eastAsia="Times New Roman" w:cstheme="minorHAnsi"/>
+          <w:b/>
+          <w:bCs/>
+          <w:sz w:val="24"/>
+          <w:szCs w:val="24"/>
+          <w:lang w:eastAsia="en-AU"/>
+        </w:rPr>
+        <w:t>Code Integration Example:</w:t>
+      </w:r>
+    </w:p>
+    <w:p>
+      <w:pPr>
+        <w:pBdr>
+          <w:top w:val="single" w:sz="4" w:space="1" w:color="auto"/>
+          <w:left w:val="single" w:sz="4" w:space="4" w:color="auto"/>
+          <w:bottom w:val="single" w:sz="4" w:space="1" w:color="auto"/>
+          <w:right w:val="single" w:sz="4" w:space="4" w:color="auto"/>
+        </w:pBdr>
+        <w:tabs>
+          <w:tab w:val="left" w:pos="916"/>
+          <w:tab w:val="left" w:pos="1832"/>
+          <w:tab w:val="left" w:pos="2748"/>
+          <w:tab w:val="left" w:pos="3664"/>
+          <w:tab w:val="left" w:pos="4580"/>
+          <w:tab w:val="left" w:pos="5496"/>
+          <w:tab w:val="left" w:pos="6412"/>
+          <w:tab w:val="left" w:pos="7328"/>
+          <w:tab w:val="left" w:pos="8244"/>
+          <w:tab w:val="left" w:pos="9160"/>
+          <w:tab w:val="left" w:pos="10076"/>
+          <w:tab w:val="left" w:pos="10992"/>
+          <w:tab w:val="left" w:pos="11908"/>
+          <w:tab w:val="left" w:pos="12824"/>
+          <w:tab w:val="left" w:pos="13740"/>
+          <w:tab w:val="left" w:pos="14656"/>
+        </w:tabs>
+        <w:spacing w:after="0" w:line="240" w:lineRule="auto"/>
+        <w:rPr>
+          <w:rFonts w:eastAsia="Times New Roman" w:cstheme="minorHAnsi"/>
+          <w:sz w:val="24"/>
+          <w:szCs w:val="24"/>
+          <w:lang w:eastAsia="en-AU"/>
+        </w:rPr>
+      </w:pPr>
+      <w:r>
+        <w:rPr>
+          <w:rFonts w:eastAsia="Times New Roman" w:cstheme="minorHAnsi"/>
+          <w:sz w:val="24"/>
+          <w:szCs w:val="24"/>
+          <w:lang w:eastAsia="en-AU"/>
+        </w:rPr>
+        <w:t xml:space="preserve">def </w:t>
+      </w:r>
+      <w:proofErr w:type="spellStart"/>
+      <w:r>
+        <w:rPr>
+          <w:rFonts w:eastAsia="Times New Roman" w:cstheme="minorHAnsi"/>
+          <w:sz w:val="24"/>
+          <w:szCs w:val="24"/>
+          <w:lang w:eastAsia="en-AU"/>
+        </w:rPr>
+        <w:t>get_</w:t>
+      </w:r>
+      <w:proofErr w:type="gramStart"/>
+      <w:r>
+        <w:rPr>
+          <w:rFonts w:eastAsia="Times New Roman" w:cstheme="minorHAnsi"/>
+          <w:sz w:val="24"/>
+          <w:szCs w:val="24"/>
+          <w:lang w:eastAsia="en-AU"/>
+        </w:rPr>
+        <w:t>analysis</w:t>
+      </w:r>
+      <w:proofErr w:type="spellEnd"/>
+      <w:r>
+        <w:rPr>
+          <w:rFonts w:eastAsia="Times New Roman" w:cstheme="minorHAnsi"/>
+          <w:sz w:val="24"/>
+          <w:szCs w:val="24"/>
+          <w:lang w:eastAsia="en-AU"/>
+        </w:rPr>
+        <w:t>(</w:t>
+      </w:r>
+      <w:proofErr w:type="gramEnd"/>
+      <w:r>
+        <w:rPr>
+          <w:rFonts w:eastAsia="Times New Roman" w:cstheme="minorHAnsi"/>
+          <w:sz w:val="24"/>
+          <w:szCs w:val="24"/>
+          <w:lang w:eastAsia="en-AU"/>
+        </w:rPr>
+        <w:t xml:space="preserve">prompt, </w:t>
+      </w:r>
+      <w:proofErr w:type="spellStart"/>
+      <w:r>
+        <w:rPr>
+          <w:rFonts w:eastAsia="Times New Roman" w:cstheme="minorHAnsi"/>
+          <w:sz w:val="24"/>
+          <w:szCs w:val="24"/>
+          <w:lang w:eastAsia="en-AU"/>
+        </w:rPr>
+        <w:t>image_path</w:t>
+      </w:r>
+      <w:proofErr w:type="spellEnd"/>
+      <w:r>
+        <w:rPr>
+          <w:rFonts w:eastAsia="Times New Roman" w:cstheme="minorHAnsi"/>
+          <w:sz w:val="24"/>
+          <w:szCs w:val="24"/>
+          <w:lang w:eastAsia="en-AU"/>
+        </w:rPr>
+        <w:t>=None):</w:t>
+      </w:r>
+    </w:p>
+    <w:p>
+      <w:pPr>
+        <w:pBdr>
+          <w:top w:val="single" w:sz="4" w:space="1" w:color="auto"/>
+          <w:left w:val="single" w:sz="4" w:space="4" w:color="auto"/>
+          <w:bottom w:val="single" w:sz="4" w:space="1" w:color="auto"/>
+          <w:right w:val="single" w:sz="4" w:space="4" w:color="auto"/>
+        </w:pBdr>
+        <w:tabs>
+          <w:tab w:val="left" w:pos="916"/>
+          <w:tab w:val="left" w:pos="1832"/>
+          <w:tab w:val="left" w:pos="2748"/>
+          <w:tab w:val="left" w:pos="3664"/>
+          <w:tab w:val="left" w:pos="4580"/>
+          <w:tab w:val="left" w:pos="5496"/>
+          <w:tab w:val="left" w:pos="6412"/>
+          <w:tab w:val="left" w:pos="7328"/>
+          <w:tab w:val="left" w:pos="8244"/>
+          <w:tab w:val="left" w:pos="9160"/>
+          <w:tab w:val="left" w:pos="10076"/>
+          <w:tab w:val="left" w:pos="10992"/>
+          <w:tab w:val="left" w:pos="11908"/>
+          <w:tab w:val="left" w:pos="12824"/>
+          <w:tab w:val="left" w:pos="13740"/>
+          <w:tab w:val="left" w:pos="14656"/>
+        </w:tabs>
+        <w:spacing w:after="0" w:line="240" w:lineRule="auto"/>
+        <w:rPr>
+          <w:rFonts w:eastAsia="Times New Roman" w:cstheme="minorHAnsi"/>
+          <w:sz w:val="24"/>
+          <w:szCs w:val="24"/>
+          <w:lang w:eastAsia="en-AU"/>
+        </w:rPr>
+      </w:pPr>
+      <w:r>
+        <w:rPr>
+          <w:rFonts w:eastAsia="Times New Roman" w:cstheme="minorHAnsi"/>
+          <w:sz w:val="24"/>
+          <w:szCs w:val="24"/>
+          <w:lang w:eastAsia="en-AU"/>
+        </w:rPr>
+        <w:t xml:space="preserve">    </w:t>
+      </w:r>
+      <w:proofErr w:type="spellStart"/>
+      <w:proofErr w:type="gramStart"/>
+      <w:r>
+        <w:rPr>
+          <w:rFonts w:eastAsia="Times New Roman" w:cstheme="minorHAnsi"/>
+          <w:sz w:val="24"/>
+          <w:szCs w:val="24"/>
+          <w:lang w:eastAsia="en-AU"/>
+        </w:rPr>
+        <w:t>genai.configure</w:t>
+      </w:r>
+      <w:proofErr w:type="spellEnd"/>
+      <w:proofErr w:type="gramEnd"/>
+      <w:r>
+        <w:rPr>
+          <w:rFonts w:eastAsia="Times New Roman" w:cstheme="minorHAnsi"/>
+          <w:sz w:val="24"/>
+          <w:szCs w:val="24"/>
+          <w:lang w:eastAsia="en-AU"/>
+        </w:rPr>
+        <w:t>(</w:t>
+      </w:r>
+      <w:proofErr w:type="spellStart"/>
+      <w:r>
+        <w:rPr>
+          <w:rFonts w:eastAsia="Times New Roman" w:cstheme="minorHAnsi"/>
+          <w:sz w:val="24"/>
+          <w:szCs w:val="24"/>
+          <w:lang w:eastAsia="en-AU"/>
+        </w:rPr>
+        <w:t>api_key</w:t>
+      </w:r>
+      <w:proofErr w:type="spellEnd"/>
+      <w:r>
+        <w:rPr>
+          <w:rFonts w:eastAsia="Times New Roman" w:cstheme="minorHAnsi"/>
+          <w:sz w:val="24"/>
+          <w:szCs w:val="24"/>
+          <w:lang w:eastAsia="en-AU"/>
+        </w:rPr>
+        <w:t>=</w:t>
+      </w:r>
+      <w:proofErr w:type="spellStart"/>
+      <w:r>
+        <w:rPr>
+          <w:rFonts w:eastAsia="Times New Roman" w:cstheme="minorHAnsi"/>
+          <w:sz w:val="24"/>
+          <w:szCs w:val="24"/>
+          <w:lang w:eastAsia="en-AU"/>
+        </w:rPr>
+        <w:t>os.getenv</w:t>
+      </w:r>
+      <w:proofErr w:type="spellEnd"/>
+      <w:r>
+        <w:rPr>
+          <w:rFonts w:eastAsia="Times New Roman" w:cstheme="minorHAnsi"/>
+          <w:sz w:val="24"/>
+          <w:szCs w:val="24"/>
+          <w:lang w:eastAsia="en-AU"/>
+        </w:rPr>
+        <w:t>("GEMINI_API_KEY"))</w:t>
+      </w:r>
+    </w:p>
+    <w:p>
+      <w:pPr>
+        <w:pBdr>
+          <w:top w:val="single" w:sz="4" w:space="1" w:color="auto"/>
+          <w:left w:val="single" w:sz="4" w:space="4" w:color="auto"/>
+          <w:bottom w:val="single" w:sz="4" w:space="1" w:color="auto"/>
+          <w:right w:val="single" w:sz="4" w:space="4" w:color="auto"/>
+        </w:pBdr>
+        <w:tabs>
+          <w:tab w:val="left" w:pos="916"/>
+          <w:tab w:val="left" w:pos="1832"/>
+          <w:tab w:val="left" w:pos="2748"/>
+          <w:tab w:val="left" w:pos="3664"/>
+          <w:tab w:val="left" w:pos="4580"/>
+          <w:tab w:val="left" w:pos="5496"/>
+          <w:tab w:val="left" w:pos="6412"/>
+          <w:tab w:val="left" w:pos="7328"/>
+          <w:tab w:val="left" w:pos="8244"/>
+          <w:tab w:val="left" w:pos="9160"/>
+          <w:tab w:val="left" w:pos="10076"/>
+          <w:tab w:val="left" w:pos="10992"/>
+          <w:tab w:val="left" w:pos="11908"/>
+          <w:tab w:val="left" w:pos="12824"/>
+          <w:tab w:val="left" w:pos="13740"/>
+          <w:tab w:val="left" w:pos="14656"/>
+        </w:tabs>
+        <w:spacing w:after="0" w:line="240" w:lineRule="auto"/>
+        <w:rPr>
+          <w:rFonts w:eastAsia="Times New Roman" w:cstheme="minorHAnsi"/>
+          <w:sz w:val="24"/>
+          <w:szCs w:val="24"/>
+          <w:lang w:eastAsia="en-AU"/>
+        </w:rPr>
+      </w:pPr>
+      <w:r>
+        <w:rPr>
+          <w:rFonts w:eastAsia="Times New Roman" w:cstheme="minorHAnsi"/>
+          <w:sz w:val="24"/>
+          <w:szCs w:val="24"/>
+          <w:lang w:eastAsia="en-AU"/>
+        </w:rPr>
+        <w:t xml:space="preserve">    model = </w:t>
+      </w:r>
+      <w:proofErr w:type="spellStart"/>
+      <w:proofErr w:type="gramStart"/>
+      <w:r>
+        <w:rPr>
+          <w:rFonts w:eastAsia="Times New Roman" w:cstheme="minorHAnsi"/>
+          <w:sz w:val="24"/>
+          <w:szCs w:val="24"/>
+          <w:lang w:eastAsia="en-AU"/>
+        </w:rPr>
+        <w:t>genai.GenerativeModel</w:t>
+      </w:r>
+      <w:proofErr w:type="spellEnd"/>
+      <w:proofErr w:type="gramEnd"/>
+      <w:r>
+        <w:rPr>
+          <w:rFonts w:eastAsia="Times New Roman" w:cstheme="minorHAnsi"/>
+          <w:sz w:val="24"/>
+          <w:szCs w:val="24"/>
+          <w:lang w:eastAsia="en-AU"/>
+        </w:rPr>
+        <w:t>('gemini-1.5-flash-latest')</w:t>
+      </w:r>
+    </w:p>
+    <w:p>
+      <w:pPr>
+        <w:pBdr>
+          <w:top w:val="single" w:sz="4" w:space="1" w:color="auto"/>
+          <w:left w:val="single" w:sz="4" w:space="4" w:color="auto"/>
+          <w:bottom w:val="single" w:sz="4" w:space="1" w:color="auto"/>
+          <w:right w:val="single" w:sz="4" w:space="4" w:color="auto"/>
+        </w:pBdr>
+        <w:tabs>
+          <w:tab w:val="left" w:pos="916"/>
+          <w:tab w:val="left" w:pos="1832"/>
+          <w:tab w:val="left" w:pos="2748"/>
+          <w:tab w:val="left" w:pos="3664"/>
+          <w:tab w:val="left" w:pos="4580"/>
+          <w:tab w:val="left" w:pos="5496"/>
+          <w:tab w:val="left" w:pos="6412"/>
+          <w:tab w:val="left" w:pos="7328"/>
+          <w:tab w:val="left" w:pos="8244"/>
+          <w:tab w:val="left" w:pos="9160"/>
+          <w:tab w:val="left" w:pos="10076"/>
+          <w:tab w:val="left" w:pos="10992"/>
+          <w:tab w:val="left" w:pos="11908"/>
+          <w:tab w:val="left" w:pos="12824"/>
+          <w:tab w:val="left" w:pos="13740"/>
+          <w:tab w:val="left" w:pos="14656"/>
+        </w:tabs>
+        <w:spacing w:after="0" w:line="240" w:lineRule="auto"/>
+        <w:rPr>
+          <w:rFonts w:eastAsia="Times New Roman" w:cstheme="minorHAnsi"/>
+          <w:sz w:val="24"/>
+          <w:szCs w:val="24"/>
+          <w:lang w:eastAsia="en-AU"/>
+        </w:rPr>
+      </w:pPr>
+      <w:r>
+        <w:rPr>
+          <w:rFonts w:eastAsia="Times New Roman" w:cstheme="minorHAnsi"/>
+          <w:sz w:val="24"/>
+          <w:szCs w:val="24"/>
+          <w:lang w:eastAsia="en-AU"/>
+        </w:rPr>
+        <w:t xml:space="preserve">    image = </w:t>
+      </w:r>
+      <w:proofErr w:type="spellStart"/>
+      <w:r>
+        <w:rPr>
+          <w:rFonts w:eastAsia="Times New Roman" w:cstheme="minorHAnsi"/>
+          <w:sz w:val="24"/>
+          <w:szCs w:val="24"/>
+          <w:lang w:eastAsia="en-AU"/>
+        </w:rPr>
+        <w:t>Image.open</w:t>
+      </w:r>
+      <w:proofErr w:type="spellEnd"/>
+      <w:r>
+        <w:rPr>
+          <w:rFonts w:eastAsia="Times New Roman" w:cstheme="minorHAnsi"/>
+          <w:sz w:val="24"/>
+          <w:szCs w:val="24"/>
+          <w:lang w:eastAsia="en-AU"/>
+        </w:rPr>
+        <w:t>(</w:t>
+      </w:r>
+      <w:proofErr w:type="spellStart"/>
+      <w:r>
+        <w:rPr>
+          <w:rFonts w:eastAsia="Times New Roman" w:cstheme="minorHAnsi"/>
+          <w:sz w:val="24"/>
+          <w:szCs w:val="24"/>
+          <w:lang w:eastAsia="en-AU"/>
+        </w:rPr>
+        <w:t>image_path</w:t>
+      </w:r>
+      <w:proofErr w:type="spellEnd"/>
+      <w:r>
+        <w:rPr>
+          <w:rFonts w:eastAsia="Times New Roman" w:cstheme="minorHAnsi"/>
+          <w:sz w:val="24"/>
+          <w:szCs w:val="24"/>
+          <w:lang w:eastAsia="en-AU"/>
+        </w:rPr>
+        <w:t xml:space="preserve">) if </w:t>
+      </w:r>
+      <w:proofErr w:type="spellStart"/>
+      <w:r>
+        <w:rPr>
+          <w:rFonts w:eastAsia="Times New Roman" w:cstheme="minorHAnsi"/>
+          <w:sz w:val="24"/>
+          <w:szCs w:val="24"/>
+          <w:lang w:eastAsia="en-AU"/>
+        </w:rPr>
+        <w:t>image_path</w:t>
+      </w:r>
+      <w:proofErr w:type="spellEnd"/>
+      <w:r>
+        <w:rPr>
+          <w:rFonts w:eastAsia="Times New Roman" w:cstheme="minorHAnsi"/>
+          <w:sz w:val="24"/>
+          <w:szCs w:val="24"/>
+          <w:lang w:eastAsia="en-AU"/>
+        </w:rPr>
+        <w:t xml:space="preserve"> else None</w:t>
+      </w:r>
+    </w:p>
+    <w:p>
+      <w:pPr>
+        <w:pBdr>
+          <w:top w:val="single" w:sz="4" w:space="1" w:color="auto"/>
+          <w:left w:val="single" w:sz="4" w:space="4" w:color="auto"/>
+          <w:bottom w:val="single" w:sz="4" w:space="1" w:color="auto"/>
+          <w:right w:val="single" w:sz="4" w:space="4" w:color="auto"/>
+        </w:pBdr>
+        <w:tabs>
+          <w:tab w:val="left" w:pos="916"/>
+          <w:tab w:val="left" w:pos="1832"/>
+          <w:tab w:val="left" w:pos="2748"/>
+          <w:tab w:val="left" w:pos="3664"/>
+          <w:tab w:val="left" w:pos="4580"/>
+          <w:tab w:val="left" w:pos="5496"/>
+          <w:tab w:val="left" w:pos="6412"/>
+          <w:tab w:val="left" w:pos="7328"/>
+          <w:tab w:val="left" w:pos="8244"/>
+          <w:tab w:val="left" w:pos="9160"/>
+          <w:tab w:val="left" w:pos="10076"/>
+          <w:tab w:val="left" w:pos="10992"/>
+          <w:tab w:val="left" w:pos="11908"/>
+          <w:tab w:val="left" w:pos="12824"/>
+          <w:tab w:val="left" w:pos="13740"/>
+          <w:tab w:val="left" w:pos="14656"/>
+        </w:tabs>
+        <w:spacing w:after="0" w:line="240" w:lineRule="auto"/>
+        <w:rPr>
+          <w:rFonts w:eastAsia="Times New Roman" w:cstheme="minorHAnsi"/>
+          <w:sz w:val="24"/>
+          <w:szCs w:val="24"/>
+          <w:lang w:eastAsia="en-AU"/>
+        </w:rPr>
+      </w:pPr>
+    </w:p>
+    <w:p>
+      <w:pPr>
+        <w:pBdr>
+          <w:top w:val="single" w:sz="4" w:space="1" w:color="auto"/>
+          <w:left w:val="single" w:sz="4" w:space="4" w:color="auto"/>
+          <w:bottom w:val="single" w:sz="4" w:space="1" w:color="auto"/>
+          <w:right w:val="single" w:sz="4" w:space="4" w:color="auto"/>
+        </w:pBdr>
+        <w:tabs>
+          <w:tab w:val="left" w:pos="916"/>
+          <w:tab w:val="left" w:pos="1832"/>
+          <w:tab w:val="left" w:pos="2748"/>
+          <w:tab w:val="left" w:pos="3664"/>
+          <w:tab w:val="left" w:pos="4580"/>
+          <w:tab w:val="left" w:pos="5496"/>
+          <w:tab w:val="left" w:pos="6412"/>
+          <w:tab w:val="left" w:pos="7328"/>
+          <w:tab w:val="left" w:pos="8244"/>
+          <w:tab w:val="left" w:pos="9160"/>
+          <w:tab w:val="left" w:pos="10076"/>
+          <w:tab w:val="left" w:pos="10992"/>
+          <w:tab w:val="left" w:pos="11908"/>
+          <w:tab w:val="left" w:pos="12824"/>
+          <w:tab w:val="left" w:pos="13740"/>
+          <w:tab w:val="left" w:pos="14656"/>
+        </w:tabs>
+        <w:spacing w:after="0" w:line="240" w:lineRule="auto"/>
+        <w:rPr>
+          <w:rFonts w:eastAsia="Times New Roman" w:cstheme="minorHAnsi"/>
+          <w:sz w:val="24"/>
+          <w:szCs w:val="24"/>
+          <w:lang w:eastAsia="en-AU"/>
+        </w:rPr>
+      </w:pPr>
+      <w:r>
+        <w:rPr>
+          <w:rFonts w:eastAsia="Times New Roman" w:cstheme="minorHAnsi"/>
+          <w:sz w:val="24"/>
+          <w:szCs w:val="24"/>
+          <w:lang w:eastAsia="en-AU"/>
+        </w:rPr>
+        <w:t xml:space="preserve">    try:</w:t>
+      </w:r>
+    </w:p>
+    <w:p>
+      <w:pPr>
+        <w:pBdr>
+          <w:top w:val="single" w:sz="4" w:space="1" w:color="auto"/>
+          <w:left w:val="single" w:sz="4" w:space="4" w:color="auto"/>
+          <w:bottom w:val="single" w:sz="4" w:space="1" w:color="auto"/>
+          <w:right w:val="single" w:sz="4" w:space="4" w:color="auto"/>
+        </w:pBdr>
+        <w:tabs>
+          <w:tab w:val="left" w:pos="916"/>
+          <w:tab w:val="left" w:pos="1832"/>
+          <w:tab w:val="left" w:pos="2748"/>
+          <w:tab w:val="left" w:pos="3664"/>
+          <w:tab w:val="left" w:pos="4580"/>
+          <w:tab w:val="left" w:pos="5496"/>
+          <w:tab w:val="left" w:pos="6412"/>
+          <w:tab w:val="left" w:pos="7328"/>
+          <w:tab w:val="left" w:pos="8244"/>
+          <w:tab w:val="left" w:pos="9160"/>
+          <w:tab w:val="left" w:pos="10076"/>
+          <w:tab w:val="left" w:pos="10992"/>
+          <w:tab w:val="left" w:pos="11908"/>
+          <w:tab w:val="left" w:pos="12824"/>
+          <w:tab w:val="left" w:pos="13740"/>
+          <w:tab w:val="left" w:pos="14656"/>
+        </w:tabs>
+        <w:spacing w:after="0" w:line="240" w:lineRule="auto"/>
+        <w:rPr>
+          <w:rFonts w:eastAsia="Times New Roman" w:cstheme="minorHAnsi"/>
+          <w:sz w:val="24"/>
+          <w:szCs w:val="24"/>
+          <w:lang w:eastAsia="en-AU"/>
+        </w:rPr>
+      </w:pPr>
+      <w:r>
+        <w:rPr>
+          <w:rFonts w:eastAsia="Times New Roman" w:cstheme="minorHAnsi"/>
+          <w:sz w:val="24"/>
+          <w:szCs w:val="24"/>
+          <w:lang w:eastAsia="en-AU"/>
+        </w:rPr>
+        <w:t xml:space="preserve">        resp = </w:t>
+      </w:r>
+      <w:proofErr w:type="spellStart"/>
+      <w:r>
+        <w:rPr>
+          <w:rFonts w:eastAsia="Times New Roman" w:cstheme="minorHAnsi"/>
+          <w:sz w:val="24"/>
+          <w:szCs w:val="24"/>
+          <w:lang w:eastAsia="en-AU"/>
+        </w:rPr>
+        <w:t>generate_content_</w:t>
+      </w:r>
+      <w:proofErr w:type="gramStart"/>
+      <w:r>
+        <w:rPr>
+          <w:rFonts w:eastAsia="Times New Roman" w:cstheme="minorHAnsi"/>
+          <w:sz w:val="24"/>
+          <w:szCs w:val="24"/>
+          <w:lang w:eastAsia="en-AU"/>
+        </w:rPr>
+        <w:t>timeout</w:t>
+      </w:r>
+      <w:proofErr w:type="spellEnd"/>
+      <w:r>
+        <w:rPr>
+          <w:rFonts w:eastAsia="Times New Roman" w:cstheme="minorHAnsi"/>
+          <w:sz w:val="24"/>
+          <w:szCs w:val="24"/>
+          <w:lang w:eastAsia="en-AU"/>
+        </w:rPr>
+        <w:t>(</w:t>
+      </w:r>
+      <w:proofErr w:type="gramEnd"/>
+      <w:r>
+        <w:rPr>
+          <w:rFonts w:eastAsia="Times New Roman" w:cstheme="minorHAnsi"/>
+          <w:sz w:val="24"/>
+          <w:szCs w:val="24"/>
+          <w:lang w:eastAsia="en-AU"/>
+        </w:rPr>
+        <w:t>model, prompt, image)</w:t>
+      </w:r>
+    </w:p>
+    <w:p>
+      <w:pPr>
+        <w:pBdr>
+          <w:top w:val="single" w:sz="4" w:space="1" w:color="auto"/>
+          <w:left w:val="single" w:sz="4" w:space="4" w:color="auto"/>
+          <w:bottom w:val="single" w:sz="4" w:space="1" w:color="auto"/>
+          <w:right w:val="single" w:sz="4" w:space="4" w:color="auto"/>
+        </w:pBdr>
+        <w:tabs>
+          <w:tab w:val="left" w:pos="916"/>
+          <w:tab w:val="left" w:pos="1832"/>
+          <w:tab w:val="left" w:pos="2748"/>
+          <w:tab w:val="left" w:pos="3664"/>
+          <w:tab w:val="left" w:pos="4580"/>
+          <w:tab w:val="left" w:pos="5496"/>
+          <w:tab w:val="left" w:pos="6412"/>
+          <w:tab w:val="left" w:pos="7328"/>
+          <w:tab w:val="left" w:pos="8244"/>
+          <w:tab w:val="left" w:pos="9160"/>
+          <w:tab w:val="left" w:pos="10076"/>
+          <w:tab w:val="left" w:pos="10992"/>
+          <w:tab w:val="left" w:pos="11908"/>
+          <w:tab w:val="left" w:pos="12824"/>
+          <w:tab w:val="left" w:pos="13740"/>
+          <w:tab w:val="left" w:pos="14656"/>
+        </w:tabs>
+        <w:spacing w:after="0" w:line="240" w:lineRule="auto"/>
+        <w:rPr>
+          <w:rFonts w:eastAsia="Times New Roman" w:cstheme="minorHAnsi"/>
+          <w:sz w:val="24"/>
+          <w:szCs w:val="24"/>
+          <w:lang w:eastAsia="en-AU"/>
+        </w:rPr>
+      </w:pPr>
+      <w:r>
+        <w:rPr>
+          <w:rFonts w:eastAsia="Times New Roman" w:cstheme="minorHAnsi"/>
+          <w:sz w:val="24"/>
+          <w:szCs w:val="24"/>
+          <w:lang w:eastAsia="en-AU"/>
+        </w:rPr>
+        <w:t xml:space="preserve">        </w:t>
+      </w:r>
+      <w:proofErr w:type="gramStart"/>
+      <w:r>
+        <w:rPr>
+          <w:rFonts w:eastAsia="Times New Roman" w:cstheme="minorHAnsi"/>
+          <w:sz w:val="24"/>
+          <w:szCs w:val="24"/>
+          <w:lang w:eastAsia="en-AU"/>
+        </w:rPr>
+        <w:t>print(</w:t>
+      </w:r>
+      <w:proofErr w:type="gramEnd"/>
+      <w:r>
+        <w:rPr>
+          <w:rFonts w:eastAsia="Times New Roman" w:cstheme="minorHAnsi"/>
+          <w:sz w:val="24"/>
+          <w:szCs w:val="24"/>
+          <w:lang w:eastAsia="en-AU"/>
+        </w:rPr>
+        <w:t>"AI Analysis Result:")</w:t>
+      </w:r>
+    </w:p>
+    <w:p>
+      <w:pPr>
+        <w:pBdr>
+          <w:top w:val="single" w:sz="4" w:space="1" w:color="auto"/>
+          <w:left w:val="single" w:sz="4" w:space="4" w:color="auto"/>
+          <w:bottom w:val="single" w:sz="4" w:space="1" w:color="auto"/>
+          <w:right w:val="single" w:sz="4" w:space="4" w:color="auto"/>
+        </w:pBdr>
+        <w:tabs>
+          <w:tab w:val="left" w:pos="916"/>
+          <w:tab w:val="left" w:pos="1832"/>
+          <w:tab w:val="left" w:pos="2748"/>
+          <w:tab w:val="left" w:pos="3664"/>
+          <w:tab w:val="left" w:pos="4580"/>
+          <w:tab w:val="left" w:pos="5496"/>
+          <w:tab w:val="left" w:pos="6412"/>
+          <w:tab w:val="left" w:pos="7328"/>
+          <w:tab w:val="left" w:pos="8244"/>
+          <w:tab w:val="left" w:pos="9160"/>
+          <w:tab w:val="left" w:pos="10076"/>
+          <w:tab w:val="left" w:pos="10992"/>
+          <w:tab w:val="left" w:pos="11908"/>
+          <w:tab w:val="left" w:pos="12824"/>
+          <w:tab w:val="left" w:pos="13740"/>
+          <w:tab w:val="left" w:pos="14656"/>
+        </w:tabs>
+        <w:spacing w:after="0" w:line="240" w:lineRule="auto"/>
+        <w:rPr>
+          <w:rFonts w:eastAsia="Times New Roman" w:cstheme="minorHAnsi"/>
+          <w:sz w:val="24"/>
+          <w:szCs w:val="24"/>
+          <w:lang w:eastAsia="en-AU"/>
+        </w:rPr>
+      </w:pPr>
+      <w:r>
+        <w:rPr>
+          <w:rFonts w:eastAsia="Times New Roman" w:cstheme="minorHAnsi"/>
+          <w:sz w:val="24"/>
+          <w:szCs w:val="24"/>
+          <w:lang w:eastAsia="en-AU"/>
+        </w:rPr>
+        <w:t xml:space="preserve">        print(</w:t>
+      </w:r>
+      <w:proofErr w:type="spellStart"/>
+      <w:r>
+        <w:rPr>
+          <w:rFonts w:eastAsia="Times New Roman" w:cstheme="minorHAnsi"/>
+          <w:sz w:val="24"/>
+          <w:szCs w:val="24"/>
+          <w:lang w:eastAsia="en-AU"/>
+        </w:rPr>
+        <w:t>resp.text</w:t>
+      </w:r>
+      <w:proofErr w:type="spellEnd"/>
+      <w:r>
+        <w:rPr>
+          <w:rFonts w:eastAsia="Times New Roman" w:cstheme="minorHAnsi"/>
+          <w:sz w:val="24"/>
+          <w:szCs w:val="24"/>
+          <w:lang w:eastAsia="en-AU"/>
+        </w:rPr>
+        <w:t>)</w:t>
+      </w:r>
+    </w:p>
+    <w:p>
+      <w:pPr>
+        <w:pBdr>
+          <w:top w:val="single" w:sz="4" w:space="1" w:color="auto"/>
+          <w:left w:val="single" w:sz="4" w:space="4" w:color="auto"/>
+          <w:bottom w:val="single" w:sz="4" w:space="1" w:color="auto"/>
+          <w:right w:val="single" w:sz="4" w:space="4" w:color="auto"/>
+        </w:pBdr>
+        <w:tabs>
+          <w:tab w:val="left" w:pos="916"/>
+          <w:tab w:val="left" w:pos="1832"/>
+          <w:tab w:val="left" w:pos="2748"/>
+          <w:tab w:val="left" w:pos="3664"/>
+          <w:tab w:val="left" w:pos="4580"/>
+          <w:tab w:val="left" w:pos="5496"/>
+          <w:tab w:val="left" w:pos="6412"/>
+          <w:tab w:val="left" w:pos="7328"/>
+          <w:tab w:val="left" w:pos="8244"/>
+          <w:tab w:val="left" w:pos="9160"/>
+          <w:tab w:val="left" w:pos="10076"/>
+          <w:tab w:val="left" w:pos="10992"/>
+          <w:tab w:val="left" w:pos="11908"/>
+          <w:tab w:val="left" w:pos="12824"/>
+          <w:tab w:val="left" w:pos="13740"/>
+          <w:tab w:val="left" w:pos="14656"/>
+        </w:tabs>
+        <w:spacing w:after="0" w:line="240" w:lineRule="auto"/>
+        <w:rPr>
+          <w:rFonts w:eastAsia="Times New Roman" w:cstheme="minorHAnsi"/>
+          <w:sz w:val="24"/>
+          <w:szCs w:val="24"/>
+          <w:lang w:eastAsia="en-AU"/>
+        </w:rPr>
+      </w:pPr>
+      <w:r>
+        <w:rPr>
+          <w:rFonts w:eastAsia="Times New Roman" w:cstheme="minorHAnsi"/>
+          <w:sz w:val="24"/>
+          <w:szCs w:val="24"/>
+          <w:lang w:eastAsia="en-AU"/>
+        </w:rPr>
+        <w:lastRenderedPageBreak/>
+        <w:t xml:space="preserve">    except </w:t>
+      </w:r>
+      <w:proofErr w:type="spellStart"/>
+      <w:r>
+        <w:rPr>
+          <w:rFonts w:eastAsia="Times New Roman" w:cstheme="minorHAnsi"/>
+          <w:sz w:val="24"/>
+          <w:szCs w:val="24"/>
+          <w:lang w:eastAsia="en-AU"/>
+        </w:rPr>
+        <w:t>google_</w:t>
+      </w:r>
+      <w:proofErr w:type="gramStart"/>
+      <w:r>
+        <w:rPr>
+          <w:rFonts w:eastAsia="Times New Roman" w:cstheme="minorHAnsi"/>
+          <w:sz w:val="24"/>
+          <w:szCs w:val="24"/>
+          <w:lang w:eastAsia="en-AU"/>
+        </w:rPr>
+        <w:t>exceptions.InvalidArgument</w:t>
+      </w:r>
+      <w:proofErr w:type="spellEnd"/>
+      <w:proofErr w:type="gramEnd"/>
+      <w:r>
+        <w:rPr>
+          <w:rFonts w:eastAsia="Times New Roman" w:cstheme="minorHAnsi"/>
+          <w:sz w:val="24"/>
+          <w:szCs w:val="24"/>
+          <w:lang w:eastAsia="en-AU"/>
+        </w:rPr>
+        <w:t xml:space="preserve"> as e:</w:t>
+      </w:r>
+    </w:p>
+    <w:p>
+      <w:pPr>
+        <w:pBdr>
+          <w:top w:val="single" w:sz="4" w:space="1" w:color="auto"/>
+          <w:left w:val="single" w:sz="4" w:space="4" w:color="auto"/>
+          <w:bottom w:val="single" w:sz="4" w:space="1" w:color="auto"/>
+          <w:right w:val="single" w:sz="4" w:space="4" w:color="auto"/>
+        </w:pBdr>
+        <w:tabs>
+          <w:tab w:val="left" w:pos="916"/>
+          <w:tab w:val="left" w:pos="1832"/>
+          <w:tab w:val="left" w:pos="2748"/>
+          <w:tab w:val="left" w:pos="3664"/>
+          <w:tab w:val="left" w:pos="4580"/>
+          <w:tab w:val="left" w:pos="5496"/>
+          <w:tab w:val="left" w:pos="6412"/>
+          <w:tab w:val="left" w:pos="7328"/>
+          <w:tab w:val="left" w:pos="8244"/>
+          <w:tab w:val="left" w:pos="9160"/>
+          <w:tab w:val="left" w:pos="10076"/>
+          <w:tab w:val="left" w:pos="10992"/>
+          <w:tab w:val="left" w:pos="11908"/>
+          <w:tab w:val="left" w:pos="12824"/>
+          <w:tab w:val="left" w:pos="13740"/>
+          <w:tab w:val="left" w:pos="14656"/>
+        </w:tabs>
+        <w:spacing w:after="0" w:line="240" w:lineRule="auto"/>
+        <w:rPr>
+          <w:rFonts w:eastAsia="Times New Roman" w:cstheme="minorHAnsi"/>
+          <w:sz w:val="24"/>
+          <w:szCs w:val="24"/>
+          <w:lang w:eastAsia="en-AU"/>
+        </w:rPr>
+      </w:pPr>
+      <w:r>
+        <w:rPr>
+          <w:rFonts w:eastAsia="Times New Roman" w:cstheme="minorHAnsi"/>
+          <w:sz w:val="24"/>
+          <w:szCs w:val="24"/>
+          <w:lang w:eastAsia="en-AU"/>
+        </w:rPr>
+        <w:t xml:space="preserve">        </w:t>
+      </w:r>
+      <w:proofErr w:type="gramStart"/>
+      <w:r>
+        <w:rPr>
+          <w:rFonts w:eastAsia="Times New Roman" w:cstheme="minorHAnsi"/>
+          <w:sz w:val="24"/>
+          <w:szCs w:val="24"/>
+          <w:lang w:eastAsia="en-AU"/>
+        </w:rPr>
+        <w:t>print(</w:t>
+      </w:r>
+      <w:proofErr w:type="spellStart"/>
+      <w:proofErr w:type="gramEnd"/>
+      <w:r>
+        <w:rPr>
+          <w:rFonts w:eastAsia="Times New Roman" w:cstheme="minorHAnsi"/>
+          <w:sz w:val="24"/>
+          <w:szCs w:val="24"/>
+          <w:lang w:eastAsia="en-AU"/>
+        </w:rPr>
+        <w:t>f"Invalid</w:t>
+      </w:r>
+      <w:proofErr w:type="spellEnd"/>
+      <w:r>
+        <w:rPr>
+          <w:rFonts w:eastAsia="Times New Roman" w:cstheme="minorHAnsi"/>
+          <w:sz w:val="24"/>
+          <w:szCs w:val="24"/>
+          <w:lang w:eastAsia="en-AU"/>
+        </w:rPr>
+        <w:t xml:space="preserve"> argument error: {str(e)}")</w:t>
+      </w:r>
+    </w:p>
+    <w:p>
+      <w:pPr>
+        <w:pBdr>
+          <w:top w:val="single" w:sz="4" w:space="1" w:color="auto"/>
+          <w:left w:val="single" w:sz="4" w:space="4" w:color="auto"/>
+          <w:bottom w:val="single" w:sz="4" w:space="1" w:color="auto"/>
+          <w:right w:val="single" w:sz="4" w:space="4" w:color="auto"/>
+        </w:pBdr>
+        <w:tabs>
+          <w:tab w:val="left" w:pos="916"/>
+          <w:tab w:val="left" w:pos="1832"/>
+          <w:tab w:val="left" w:pos="2748"/>
+          <w:tab w:val="left" w:pos="3664"/>
+          <w:tab w:val="left" w:pos="4580"/>
+          <w:tab w:val="left" w:pos="5496"/>
+          <w:tab w:val="left" w:pos="6412"/>
+          <w:tab w:val="left" w:pos="7328"/>
+          <w:tab w:val="left" w:pos="8244"/>
+          <w:tab w:val="left" w:pos="9160"/>
+          <w:tab w:val="left" w:pos="10076"/>
+          <w:tab w:val="left" w:pos="10992"/>
+          <w:tab w:val="left" w:pos="11908"/>
+          <w:tab w:val="left" w:pos="12824"/>
+          <w:tab w:val="left" w:pos="13740"/>
+          <w:tab w:val="left" w:pos="14656"/>
+        </w:tabs>
+        <w:spacing w:after="0" w:line="240" w:lineRule="auto"/>
+        <w:rPr>
+          <w:rFonts w:eastAsia="Times New Roman" w:cstheme="minorHAnsi"/>
+          <w:sz w:val="24"/>
+          <w:szCs w:val="24"/>
+          <w:lang w:eastAsia="en-AU"/>
+        </w:rPr>
+      </w:pPr>
+      <w:r>
+        <w:rPr>
+          <w:rFonts w:eastAsia="Times New Roman" w:cstheme="minorHAnsi"/>
+          <w:sz w:val="24"/>
+          <w:szCs w:val="24"/>
+          <w:lang w:eastAsia="en-AU"/>
+        </w:rPr>
+        <w:t xml:space="preserve">    except </w:t>
+      </w:r>
+      <w:proofErr w:type="spellStart"/>
+      <w:r>
+        <w:rPr>
+          <w:rFonts w:eastAsia="Times New Roman" w:cstheme="minorHAnsi"/>
+          <w:sz w:val="24"/>
+          <w:szCs w:val="24"/>
+          <w:lang w:eastAsia="en-AU"/>
+        </w:rPr>
+        <w:t>google_</w:t>
+      </w:r>
+      <w:proofErr w:type="gramStart"/>
+      <w:r>
+        <w:rPr>
+          <w:rFonts w:eastAsia="Times New Roman" w:cstheme="minorHAnsi"/>
+          <w:sz w:val="24"/>
+          <w:szCs w:val="24"/>
+          <w:lang w:eastAsia="en-AU"/>
+        </w:rPr>
+        <w:t>exceptions.ResourceExhausted</w:t>
+      </w:r>
+      <w:proofErr w:type="spellEnd"/>
+      <w:proofErr w:type="gramEnd"/>
+      <w:r>
+        <w:rPr>
+          <w:rFonts w:eastAsia="Times New Roman" w:cstheme="minorHAnsi"/>
+          <w:sz w:val="24"/>
+          <w:szCs w:val="24"/>
+          <w:lang w:eastAsia="en-AU"/>
+        </w:rPr>
+        <w:t>:</w:t>
+      </w:r>
+    </w:p>
+    <w:p>
+      <w:pPr>
+        <w:pBdr>
+          <w:top w:val="single" w:sz="4" w:space="1" w:color="auto"/>
+          <w:left w:val="single" w:sz="4" w:space="4" w:color="auto"/>
+          <w:bottom w:val="single" w:sz="4" w:space="1" w:color="auto"/>
+          <w:right w:val="single" w:sz="4" w:space="4" w:color="auto"/>
+        </w:pBdr>
+        <w:tabs>
+          <w:tab w:val="left" w:pos="916"/>
+          <w:tab w:val="left" w:pos="1832"/>
+          <w:tab w:val="left" w:pos="2748"/>
+          <w:tab w:val="left" w:pos="3664"/>
+          <w:tab w:val="left" w:pos="4580"/>
+          <w:tab w:val="left" w:pos="5496"/>
+          <w:tab w:val="left" w:pos="6412"/>
+          <w:tab w:val="left" w:pos="7328"/>
+          <w:tab w:val="left" w:pos="8244"/>
+          <w:tab w:val="left" w:pos="9160"/>
+          <w:tab w:val="left" w:pos="10076"/>
+          <w:tab w:val="left" w:pos="10992"/>
+          <w:tab w:val="left" w:pos="11908"/>
+          <w:tab w:val="left" w:pos="12824"/>
+          <w:tab w:val="left" w:pos="13740"/>
+          <w:tab w:val="left" w:pos="14656"/>
+        </w:tabs>
+        <w:spacing w:after="0" w:line="240" w:lineRule="auto"/>
+        <w:rPr>
+          <w:rFonts w:eastAsia="Times New Roman" w:cstheme="minorHAnsi"/>
+          <w:sz w:val="24"/>
+          <w:szCs w:val="24"/>
+          <w:lang w:eastAsia="en-AU"/>
+        </w:rPr>
+      </w:pPr>
+      <w:r>
+        <w:rPr>
+          <w:rFonts w:eastAsia="Times New Roman" w:cstheme="minorHAnsi"/>
+          <w:sz w:val="24"/>
+          <w:szCs w:val="24"/>
+          <w:lang w:eastAsia="en-AU"/>
+        </w:rPr>
+        <w:t xml:space="preserve">        </w:t>
+      </w:r>
+      <w:proofErr w:type="gramStart"/>
+      <w:r>
+        <w:rPr>
+          <w:rFonts w:eastAsia="Times New Roman" w:cstheme="minorHAnsi"/>
+          <w:sz w:val="24"/>
+          <w:szCs w:val="24"/>
+          <w:lang w:eastAsia="en-AU"/>
+        </w:rPr>
+        <w:t>print(</w:t>
+      </w:r>
+      <w:proofErr w:type="gramEnd"/>
+      <w:r>
+        <w:rPr>
+          <w:rFonts w:eastAsia="Times New Roman" w:cstheme="minorHAnsi"/>
+          <w:sz w:val="24"/>
+          <w:szCs w:val="24"/>
+          <w:lang w:eastAsia="en-AU"/>
+        </w:rPr>
+        <w:t>"Error: API quota exceeded. Please try again later or upgrade your plan.")</w:t>
+      </w:r>
+    </w:p>
+    <w:p>
+      <w:pPr>
+        <w:pBdr>
+          <w:top w:val="single" w:sz="4" w:space="1" w:color="auto"/>
+          <w:left w:val="single" w:sz="4" w:space="4" w:color="auto"/>
+          <w:bottom w:val="single" w:sz="4" w:space="1" w:color="auto"/>
+          <w:right w:val="single" w:sz="4" w:space="4" w:color="auto"/>
+        </w:pBdr>
+        <w:tabs>
+          <w:tab w:val="left" w:pos="916"/>
+          <w:tab w:val="left" w:pos="1832"/>
+          <w:tab w:val="left" w:pos="2748"/>
+          <w:tab w:val="left" w:pos="3664"/>
+          <w:tab w:val="left" w:pos="4580"/>
+          <w:tab w:val="left" w:pos="5496"/>
+          <w:tab w:val="left" w:pos="6412"/>
+          <w:tab w:val="left" w:pos="7328"/>
+          <w:tab w:val="left" w:pos="8244"/>
+          <w:tab w:val="left" w:pos="9160"/>
+          <w:tab w:val="left" w:pos="10076"/>
+          <w:tab w:val="left" w:pos="10992"/>
+          <w:tab w:val="left" w:pos="11908"/>
+          <w:tab w:val="left" w:pos="12824"/>
+          <w:tab w:val="left" w:pos="13740"/>
+          <w:tab w:val="left" w:pos="14656"/>
+        </w:tabs>
+        <w:spacing w:after="0" w:line="240" w:lineRule="auto"/>
+        <w:rPr>
+          <w:rFonts w:eastAsia="Times New Roman" w:cstheme="minorHAnsi"/>
+          <w:sz w:val="24"/>
+          <w:szCs w:val="24"/>
+          <w:lang w:eastAsia="en-AU"/>
+        </w:rPr>
+      </w:pPr>
+      <w:r>
+        <w:rPr>
+          <w:rFonts w:eastAsia="Times New Roman" w:cstheme="minorHAnsi"/>
+          <w:sz w:val="24"/>
+          <w:szCs w:val="24"/>
+          <w:lang w:eastAsia="en-AU"/>
+        </w:rPr>
+        <w:t xml:space="preserve">    except </w:t>
+      </w:r>
+      <w:proofErr w:type="spellStart"/>
+      <w:r>
+        <w:rPr>
+          <w:rFonts w:eastAsia="Times New Roman" w:cstheme="minorHAnsi"/>
+          <w:sz w:val="24"/>
+          <w:szCs w:val="24"/>
+          <w:lang w:eastAsia="en-AU"/>
+        </w:rPr>
+        <w:t>TimeoutException</w:t>
+      </w:r>
+      <w:proofErr w:type="spellEnd"/>
+      <w:r>
+        <w:rPr>
+          <w:rFonts w:eastAsia="Times New Roman" w:cstheme="minorHAnsi"/>
+          <w:sz w:val="24"/>
+          <w:szCs w:val="24"/>
+          <w:lang w:eastAsia="en-AU"/>
+        </w:rPr>
+        <w:t>:</w:t>
+      </w:r>
+    </w:p>
+    <w:p>
+      <w:pPr>
+        <w:pBdr>
+          <w:top w:val="single" w:sz="4" w:space="1" w:color="auto"/>
+          <w:left w:val="single" w:sz="4" w:space="4" w:color="auto"/>
+          <w:bottom w:val="single" w:sz="4" w:space="1" w:color="auto"/>
+          <w:right w:val="single" w:sz="4" w:space="4" w:color="auto"/>
+        </w:pBdr>
+        <w:tabs>
+          <w:tab w:val="left" w:pos="916"/>
+          <w:tab w:val="left" w:pos="1832"/>
+          <w:tab w:val="left" w:pos="2748"/>
+          <w:tab w:val="left" w:pos="3664"/>
+          <w:tab w:val="left" w:pos="4580"/>
+          <w:tab w:val="left" w:pos="5496"/>
+          <w:tab w:val="left" w:pos="6412"/>
+          <w:tab w:val="left" w:pos="7328"/>
+          <w:tab w:val="left" w:pos="8244"/>
+          <w:tab w:val="left" w:pos="9160"/>
+          <w:tab w:val="left" w:pos="10076"/>
+          <w:tab w:val="left" w:pos="10992"/>
+          <w:tab w:val="left" w:pos="11908"/>
+          <w:tab w:val="left" w:pos="12824"/>
+          <w:tab w:val="left" w:pos="13740"/>
+          <w:tab w:val="left" w:pos="14656"/>
+        </w:tabs>
+        <w:spacing w:after="0" w:line="240" w:lineRule="auto"/>
+        <w:rPr>
+          <w:rFonts w:eastAsia="Times New Roman" w:cstheme="minorHAnsi"/>
+          <w:sz w:val="24"/>
+          <w:szCs w:val="24"/>
+          <w:lang w:eastAsia="en-AU"/>
+        </w:rPr>
+      </w:pPr>
+      <w:r>
+        <w:rPr>
+          <w:rFonts w:eastAsia="Times New Roman" w:cstheme="minorHAnsi"/>
+          <w:sz w:val="24"/>
+          <w:szCs w:val="24"/>
+          <w:lang w:eastAsia="en-AU"/>
+        </w:rPr>
+        <w:t xml:space="preserve">        </w:t>
+      </w:r>
+      <w:proofErr w:type="gramStart"/>
+      <w:r>
+        <w:rPr>
+          <w:rFonts w:eastAsia="Times New Roman" w:cstheme="minorHAnsi"/>
+          <w:sz w:val="24"/>
+          <w:szCs w:val="24"/>
+          <w:lang w:eastAsia="en-AU"/>
+        </w:rPr>
+        <w:t>print(</w:t>
+      </w:r>
+      <w:proofErr w:type="gramEnd"/>
+      <w:r>
+        <w:rPr>
+          <w:rFonts w:eastAsia="Times New Roman" w:cstheme="minorHAnsi"/>
+          <w:sz w:val="24"/>
+          <w:szCs w:val="24"/>
+          <w:lang w:eastAsia="en-AU"/>
+        </w:rPr>
+        <w:t>"Error: Request timed out. Please try again or check your internet connection.")</w:t>
+      </w:r>
+    </w:p>
+    <w:p>
+      <w:pPr>
+        <w:pBdr>
+          <w:top w:val="single" w:sz="4" w:space="1" w:color="auto"/>
+          <w:left w:val="single" w:sz="4" w:space="4" w:color="auto"/>
+          <w:bottom w:val="single" w:sz="4" w:space="1" w:color="auto"/>
+          <w:right w:val="single" w:sz="4" w:space="4" w:color="auto"/>
+        </w:pBdr>
+        <w:tabs>
+          <w:tab w:val="left" w:pos="916"/>
+          <w:tab w:val="left" w:pos="1832"/>
+          <w:tab w:val="left" w:pos="2748"/>
+          <w:tab w:val="left" w:pos="3664"/>
+          <w:tab w:val="left" w:pos="4580"/>
+          <w:tab w:val="left" w:pos="5496"/>
+          <w:tab w:val="left" w:pos="6412"/>
+          <w:tab w:val="left" w:pos="7328"/>
+          <w:tab w:val="left" w:pos="8244"/>
+          <w:tab w:val="left" w:pos="9160"/>
+          <w:tab w:val="left" w:pos="10076"/>
+          <w:tab w:val="left" w:pos="10992"/>
+          <w:tab w:val="left" w:pos="11908"/>
+          <w:tab w:val="left" w:pos="12824"/>
+          <w:tab w:val="left" w:pos="13740"/>
+          <w:tab w:val="left" w:pos="14656"/>
+        </w:tabs>
+        <w:spacing w:after="0" w:line="240" w:lineRule="auto"/>
+        <w:rPr>
+          <w:rFonts w:eastAsia="Times New Roman" w:cstheme="minorHAnsi"/>
+          <w:sz w:val="24"/>
+          <w:szCs w:val="24"/>
+          <w:lang w:eastAsia="en-AU"/>
+        </w:rPr>
+      </w:pPr>
+      <w:r>
+        <w:rPr>
+          <w:rFonts w:eastAsia="Times New Roman" w:cstheme="minorHAnsi"/>
+          <w:sz w:val="24"/>
+          <w:szCs w:val="24"/>
+          <w:lang w:eastAsia="en-AU"/>
+        </w:rPr>
+        <w:t xml:space="preserve">    except Exception as e:</w:t>
+      </w:r>
+    </w:p>
+    <w:p>
+      <w:pPr>
+        <w:pBdr>
+          <w:top w:val="single" w:sz="4" w:space="1" w:color="auto"/>
+          <w:left w:val="single" w:sz="4" w:space="4" w:color="auto"/>
+          <w:bottom w:val="single" w:sz="4" w:space="1" w:color="auto"/>
+          <w:right w:val="single" w:sz="4" w:space="4" w:color="auto"/>
+        </w:pBdr>
+        <w:tabs>
+          <w:tab w:val="left" w:pos="916"/>
+          <w:tab w:val="left" w:pos="1832"/>
+          <w:tab w:val="left" w:pos="2748"/>
+          <w:tab w:val="left" w:pos="3664"/>
+          <w:tab w:val="left" w:pos="4580"/>
+          <w:tab w:val="left" w:pos="5496"/>
+          <w:tab w:val="left" w:pos="6412"/>
+          <w:tab w:val="left" w:pos="7328"/>
+          <w:tab w:val="left" w:pos="8244"/>
+          <w:tab w:val="left" w:pos="9160"/>
+          <w:tab w:val="left" w:pos="10076"/>
+          <w:tab w:val="left" w:pos="10992"/>
+          <w:tab w:val="left" w:pos="11908"/>
+          <w:tab w:val="left" w:pos="12824"/>
+          <w:tab w:val="left" w:pos="13740"/>
+          <w:tab w:val="left" w:pos="14656"/>
+        </w:tabs>
+        <w:spacing w:after="0" w:line="240" w:lineRule="auto"/>
+        <w:rPr>
+          <w:rFonts w:eastAsia="Times New Roman" w:cstheme="minorHAnsi"/>
+          <w:sz w:val="24"/>
+          <w:szCs w:val="24"/>
+          <w:lang w:eastAsia="en-AU"/>
+        </w:rPr>
+      </w:pPr>
+      <w:r>
+        <w:rPr>
+          <w:rFonts w:eastAsia="Times New Roman" w:cstheme="minorHAnsi"/>
+          <w:sz w:val="24"/>
+          <w:szCs w:val="24"/>
+          <w:lang w:eastAsia="en-AU"/>
+        </w:rPr>
+        <w:t xml:space="preserve">        </w:t>
+      </w:r>
+      <w:proofErr w:type="gramStart"/>
+      <w:r>
+        <w:rPr>
+          <w:rFonts w:eastAsia="Times New Roman" w:cstheme="minorHAnsi"/>
+          <w:sz w:val="24"/>
+          <w:szCs w:val="24"/>
+          <w:lang w:eastAsia="en-AU"/>
+        </w:rPr>
+        <w:t>print(</w:t>
+      </w:r>
+      <w:proofErr w:type="spellStart"/>
+      <w:proofErr w:type="gramEnd"/>
+      <w:r>
+        <w:rPr>
+          <w:rFonts w:eastAsia="Times New Roman" w:cstheme="minorHAnsi"/>
+          <w:sz w:val="24"/>
+          <w:szCs w:val="24"/>
+          <w:lang w:eastAsia="en-AU"/>
+        </w:rPr>
+        <w:t>f"Unexpected</w:t>
+      </w:r>
+      <w:proofErr w:type="spellEnd"/>
+      <w:r>
+        <w:rPr>
+          <w:rFonts w:eastAsia="Times New Roman" w:cstheme="minorHAnsi"/>
+          <w:sz w:val="24"/>
+          <w:szCs w:val="24"/>
+          <w:lang w:eastAsia="en-AU"/>
+        </w:rPr>
+        <w:t xml:space="preserve"> error: {str(e)}")</w:t>
       </w:r>
     </w:p>
     <w:p>
@@ -6253,6 +7560,155 @@
     </w:lvl>
   </w:abstractNum>
   <w:abstractNum w:abstractNumId="6" w15:restartNumberingAfterBreak="0">
+    <w:nsid w:val="62494FCB"/>
+    <w:multiLevelType w:val="multilevel"/>
+    <w:tmpl w:val="D3424B5A"/>
+    <w:lvl w:ilvl="0">
+      <w:start w:val="1"/>
+      <w:numFmt w:val="bullet"/>
+      <w:lvlText w:val=""/>
+      <w:lvlJc w:val="left"/>
+      <w:pPr>
+        <w:tabs>
+          <w:tab w:val="num" w:pos="720"/>
+        </w:tabs>
+        <w:ind w:left="720" w:hanging="360"/>
+      </w:pPr>
+      <w:rPr>
+        <w:rFonts w:ascii="Symbol" w:hAnsi="Symbol" w:hint="default"/>
+        <w:sz w:val="20"/>
+      </w:rPr>
+    </w:lvl>
+    <w:lvl w:ilvl="1" w:tentative="1">
+      <w:start w:val="1"/>
+      <w:numFmt w:val="bullet"/>
+      <w:lvlText w:val="o"/>
+      <w:lvlJc w:val="left"/>
+      <w:pPr>
+        <w:tabs>
+          <w:tab w:val="num" w:pos="1440"/>
+        </w:tabs>
+        <w:ind w:left="1440" w:hanging="360"/>
+      </w:pPr>
+      <w:rPr>
+        <w:rFonts w:ascii="Courier New" w:hAnsi="Courier New" w:hint="default"/>
+        <w:sz w:val="20"/>
+      </w:rPr>
+    </w:lvl>
+    <w:lvl w:ilvl="2" w:tentative="1">
+      <w:start w:val="1"/>
+      <w:numFmt w:val="bullet"/>
+      <w:lvlText w:val=""/>
+      <w:lvlJc w:val="left"/>
+      <w:pPr>
+        <w:tabs>
+          <w:tab w:val="num" w:pos="2160"/>
+        </w:tabs>
+        <w:ind w:left="2160" w:hanging="360"/>
+      </w:pPr>
+      <w:rPr>
+        <w:rFonts w:ascii="Wingdings" w:hAnsi="Wingdings" w:hint="default"/>
+        <w:sz w:val="20"/>
+      </w:rPr>
+    </w:lvl>
+    <w:lvl w:ilvl="3" w:tentative="1">
+      <w:start w:val="1"/>
+      <w:numFmt w:val="bullet"/>
+      <w:lvlText w:val=""/>
+      <w:lvlJc w:val="left"/>
+      <w:pPr>
+        <w:tabs>
+          <w:tab w:val="num" w:pos="2880"/>
+        </w:tabs>
+        <w:ind w:left="2880" w:hanging="360"/>
+      </w:pPr>
+      <w:rPr>
+        <w:rFonts w:ascii="Wingdings" w:hAnsi="Wingdings" w:hint="default"/>
+        <w:sz w:val="20"/>
+      </w:rPr>
+    </w:lvl>
+    <w:lvl w:ilvl="4" w:tentative="1">
+      <w:start w:val="1"/>
+      <w:numFmt w:val="bullet"/>
+      <w:lvlText w:val=""/>
+      <w:lvlJc w:val="left"/>
+      <w:pPr>
+        <w:tabs>
+          <w:tab w:val="num" w:pos="3600"/>
+        </w:tabs>
+        <w:ind w:left="3600" w:hanging="360"/>
+      </w:pPr>
+      <w:rPr>
+        <w:rFonts w:ascii="Wingdings" w:hAnsi="Wingdings" w:hint="default"/>
+        <w:sz w:val="20"/>
+      </w:rPr>
+    </w:lvl>
+    <w:lvl w:ilvl="5" w:tentative="1">
+      <w:start w:val="1"/>
+      <w:numFmt w:val="bullet"/>
+      <w:lvlText w:val=""/>
+      <w:lvlJc w:val="left"/>
+      <w:pPr>
+        <w:tabs>
+          <w:tab w:val="num" w:pos="4320"/>
+        </w:tabs>
+        <w:ind w:left="4320" w:hanging="360"/>
+      </w:pPr>
+      <w:rPr>
+        <w:rFonts w:ascii="Wingdings" w:hAnsi="Wingdings" w:hint="default"/>
+        <w:sz w:val="20"/>
+      </w:rPr>
+    </w:lvl>
+    <w:lvl w:ilvl="6" w:tentative="1">
+      <w:start w:val="1"/>
+      <w:numFmt w:val="bullet"/>
+      <w:lvlText w:val=""/>
+      <w:lvlJc w:val="left"/>
+      <w:pPr>
+        <w:tabs>
+          <w:tab w:val="num" w:pos="5040"/>
+        </w:tabs>
+        <w:ind w:left="5040" w:hanging="360"/>
+      </w:pPr>
+      <w:rPr>
+        <w:rFonts w:ascii="Wingdings" w:hAnsi="Wingdings" w:hint="default"/>
+        <w:sz w:val="20"/>
+      </w:rPr>
+    </w:lvl>
+    <w:lvl w:ilvl="7" w:tentative="1">
+      <w:start w:val="1"/>
+      <w:numFmt w:val="bullet"/>
+      <w:lvlText w:val=""/>
+      <w:lvlJc w:val="left"/>
+      <w:pPr>
+        <w:tabs>
+          <w:tab w:val="num" w:pos="5760"/>
+        </w:tabs>
+        <w:ind w:left="5760" w:hanging="360"/>
+      </w:pPr>
+      <w:rPr>
+        <w:rFonts w:ascii="Wingdings" w:hAnsi="Wingdings" w:hint="default"/>
+        <w:sz w:val="20"/>
+      </w:rPr>
+    </w:lvl>
+    <w:lvl w:ilvl="8" w:tentative="1">
+      <w:start w:val="1"/>
+      <w:numFmt w:val="bullet"/>
+      <w:lvlText w:val=""/>
+      <w:lvlJc w:val="left"/>
+      <w:pPr>
+        <w:tabs>
+          <w:tab w:val="num" w:pos="6480"/>
+        </w:tabs>
+        <w:ind w:left="6480" w:hanging="360"/>
+      </w:pPr>
+      <w:rPr>
+        <w:rFonts w:ascii="Wingdings" w:hAnsi="Wingdings" w:hint="default"/>
+        <w:sz w:val="20"/>
+      </w:rPr>
+    </w:lvl>
+  </w:abstractNum>
+  <w:abstractNum w:abstractNumId="7" w15:restartNumberingAfterBreak="0">
     <w:nsid w:val="71104207"/>
     <w:multiLevelType w:val="multilevel"/>
     <w:tmpl w:val="79566AAC"/>
@@ -6369,7 +7825,7 @@
       </w:pPr>
     </w:lvl>
   </w:abstractNum>
-  <w:abstractNum w:abstractNumId="7" w15:restartNumberingAfterBreak="0">
+  <w:abstractNum w:abstractNumId="8" w15:restartNumberingAfterBreak="0">
     <w:nsid w:val="778570F2"/>
     <w:multiLevelType w:val="multilevel"/>
     <w:tmpl w:val="67860DEE"/>
@@ -6537,9 +7993,12 @@
     <w:abstractNumId w:val="5"/>
   </w:num>
   <w:num w:numId="7">
+    <w:abstractNumId w:val="8"/>
+  </w:num>
+  <w:num w:numId="8">
     <w:abstractNumId w:val="7"/>
   </w:num>
-  <w:num w:numId="8">
+  <w:num w:numId="9">
     <w:abstractNumId w:val="6"/>
   </w:num>
 </w:numbering>
@@ -7007,6 +8466,17 @@
       <w:lang w:eastAsia="en-AU"/>
     </w:rPr>
   </w:style>
+  <w:style w:type="paragraph" w:styleId="ListParagraph">
+    <w:name w:val="List Paragraph"/>
+    <w:basedOn w:val="Normal"/>
+    <w:uiPriority w:val="34"/>
+    <w:qFormat/>
+    <w:rsid w:val="00B22F93"/>
+    <w:pPr>
+      <w:ind w:left="720"/>
+      <w:contextualSpacing/>
+    </w:pPr>
+  </w:style>
 </w:styles>
 </file>
 

</xml_diff>